<commit_message>
update code and outputs
</commit_message>
<xml_diff>
--- a/Tables/Table_Imputed_Performance.docx
+++ b/Tables/Table_Imputed_Performance.docx
@@ -539,7 +539,7 @@
                 <w:szCs w:val="22"/>
                 <w:color w:val="000000"/>
               </w:rPr>
-              <w:t xml:space="preserve">2.07 (NA to NA)</w:t>
+              <w:t xml:space="preserve">1.24 (NA to NA)</w:t>
             </w:r>
           </w:p>
         </w:tc>
@@ -583,7 +583,7 @@
                 <w:szCs w:val="22"/>
                 <w:color w:val="000000"/>
               </w:rPr>
-              <w:t xml:space="preserve">5.63 (NA to NA)</w:t>
+              <w:t xml:space="preserve">3.96 (NA to NA)</w:t>
             </w:r>
           </w:p>
         </w:tc>
@@ -627,7 +627,7 @@
                 <w:szCs w:val="22"/>
                 <w:color w:val="000000"/>
               </w:rPr>
-              <w:t xml:space="preserve">4.94 (NA to NA)</w:t>
+              <w:t xml:space="preserve">3.09 (NA to NA)</w:t>
             </w:r>
           </w:p>
         </w:tc>
@@ -671,7 +671,7 @@
                 <w:szCs w:val="22"/>
                 <w:color w:val="000000"/>
               </w:rPr>
-              <w:t xml:space="preserve">13.02 (NA to NA)</w:t>
+              <w:t xml:space="preserve">9.67 (NA to NA)</w:t>
             </w:r>
           </w:p>
         </w:tc>
@@ -765,7 +765,7 @@
                 <w:szCs w:val="22"/>
                 <w:color w:val="000000"/>
               </w:rPr>
-              <w:t xml:space="preserve">2.75 (NA to NA)</w:t>
+              <w:t xml:space="preserve">2.6 (NA to NA)</w:t>
             </w:r>
           </w:p>
         </w:tc>
@@ -809,7 +809,7 @@
                 <w:szCs w:val="22"/>
                 <w:color w:val="000000"/>
               </w:rPr>
-              <w:t xml:space="preserve">4.79 (NA to NA)</w:t>
+              <w:t xml:space="preserve">4.49 (NA to NA)</w:t>
             </w:r>
           </w:p>
         </w:tc>
@@ -897,7 +897,7 @@
                 <w:szCs w:val="22"/>
                 <w:color w:val="000000"/>
               </w:rPr>
-              <w:t xml:space="preserve">10.86 (NA to NA)</w:t>
+              <w:t xml:space="preserve">10.74 (NA to NA)</w:t>
             </w:r>
           </w:p>
         </w:tc>
@@ -991,7 +991,7 @@
                 <w:szCs w:val="22"/>
                 <w:color w:val="000000"/>
               </w:rPr>
-              <w:t xml:space="preserve">1.33 (1.28 to 1.38)</w:t>
+              <w:t xml:space="preserve">2.09 (2.02 to 2.16)</w:t>
             </w:r>
           </w:p>
         </w:tc>
@@ -1035,7 +1035,7 @@
                 <w:szCs w:val="22"/>
                 <w:color w:val="000000"/>
               </w:rPr>
-              <w:t xml:space="preserve">0.85 (0.82 to 0.88)</w:t>
+              <w:t xml:space="preserve">1.13 (1.1 to 1.17)</w:t>
             </w:r>
           </w:p>
         </w:tc>
@@ -1079,7 +1079,7 @@
                 <w:szCs w:val="22"/>
                 <w:color w:val="000000"/>
               </w:rPr>
-              <w:t xml:space="preserve">1.31 (1.26 to 1.37)</w:t>
+              <w:t xml:space="preserve">2.1 (2.03 to 2.17)</w:t>
             </w:r>
           </w:p>
         </w:tc>
@@ -1123,7 +1123,7 @@
                 <w:szCs w:val="22"/>
                 <w:color w:val="000000"/>
               </w:rPr>
-              <w:t xml:space="preserve">0.83 (0.81 to 0.86)</w:t>
+              <w:t xml:space="preserve">1.11 (1.08 to 1.14)</w:t>
             </w:r>
           </w:p>
         </w:tc>
@@ -1217,7 +1217,7 @@
                 <w:szCs w:val="22"/>
                 <w:color w:val="000000"/>
               </w:rPr>
-              <w:t xml:space="preserve">-0.23 (-0.37 to -0.09)</w:t>
+              <w:t xml:space="preserve">0.6 (0.47 to 0.73)</w:t>
             </w:r>
           </w:p>
         </w:tc>
@@ -1261,7 +1261,7 @@
                 <w:szCs w:val="22"/>
                 <w:color w:val="000000"/>
               </w:rPr>
-              <w:t xml:space="preserve">-0.72 (-0.85 to -0.59)</w:t>
+              <w:t xml:space="preserve">-0.09 (-0.2 to 0.02)</w:t>
             </w:r>
           </w:p>
         </w:tc>
@@ -1305,7 +1305,7 @@
                 <w:szCs w:val="22"/>
                 <w:color w:val="000000"/>
               </w:rPr>
-              <w:t xml:space="preserve">-0.25 (-0.38 to -0.11)</w:t>
+              <w:t xml:space="preserve">0.59 (0.46 to 0.72)</w:t>
             </w:r>
           </w:p>
         </w:tc>
@@ -1349,7 +1349,7 @@
                 <w:szCs w:val="22"/>
                 <w:color w:val="000000"/>
               </w:rPr>
-              <w:t xml:space="preserve">-0.75 (-0.88 to -0.62)</w:t>
+              <w:t xml:space="preserve">-0.12 (-0.23 to -0.01)</w:t>
             </w:r>
           </w:p>
         </w:tc>
@@ -1443,7 +1443,7 @@
                 <w:szCs w:val="22"/>
                 <w:color w:val="000000"/>
               </w:rPr>
-              <w:t xml:space="preserve">-0.39 (-0.44 to -0.34)</w:t>
+              <w:t xml:space="preserve">-0.27 (-0.34 to -0.21)</w:t>
             </w:r>
           </w:p>
         </w:tc>
@@ -1487,7 +1487,7 @@
                 <w:szCs w:val="22"/>
                 <w:color w:val="000000"/>
               </w:rPr>
-              <w:t xml:space="preserve">-0.39 (-0.43 to -0.36)</w:t>
+              <w:t xml:space="preserve">-0.29 (-0.34 to -0.24)</w:t>
             </w:r>
           </w:p>
         </w:tc>
@@ -1531,7 +1531,7 @@
                 <w:szCs w:val="22"/>
                 <w:color w:val="000000"/>
               </w:rPr>
-              <w:t xml:space="preserve">-0.44 (-0.5 to -0.38)</w:t>
+              <w:t xml:space="preserve">-0.32 (-0.39 to -0.25)</w:t>
             </w:r>
           </w:p>
         </w:tc>
@@ -1575,7 +1575,7 @@
                 <w:szCs w:val="22"/>
                 <w:color w:val="000000"/>
               </w:rPr>
-              <w:t xml:space="preserve">-0.45 (-0.49 to -0.41)</w:t>
+              <w:t xml:space="preserve">-0.35 (-0.41 to -0.29)</w:t>
             </w:r>
           </w:p>
         </w:tc>
@@ -1720,7 +1720,7 @@
                 <w:szCs w:val="22"/>
                 <w:color w:val="000000"/>
               </w:rPr>
-              <w:t xml:space="preserve">0.9 (0.89 to 0.91)</w:t>
+              <w:t xml:space="preserve">0.91 (0.9 to 0.92)</w:t>
             </w:r>
           </w:p>
         </w:tc>
@@ -1764,7 +1764,7 @@
                 <w:szCs w:val="22"/>
                 <w:color w:val="000000"/>
               </w:rPr>
-              <w:t xml:space="preserve">0.88 (0.87 to 0.89)</w:t>
+              <w:t xml:space="preserve">0.89 (0.88 to 0.9)</w:t>
             </w:r>
           </w:p>
         </w:tc>
@@ -1808,7 +1808,7 @@
                 <w:szCs w:val="22"/>
                 <w:color w:val="000000"/>
               </w:rPr>
-              <w:t xml:space="preserve">0.83 (0.81 to 0.84)</w:t>
+              <w:t xml:space="preserve">0.83 (0.82 to 0.85)</w:t>
             </w:r>
           </w:p>
         </w:tc>
@@ -1852,7 +1852,7 @@
                 <w:szCs w:val="22"/>
                 <w:color w:val="000000"/>
               </w:rPr>
-              <w:t xml:space="preserve">0.82 (0.8 to 0.83)</w:t>
+              <w:t xml:space="preserve">0.82 (0.8 to 0.84)</w:t>
             </w:r>
           </w:p>
         </w:tc>

</xml_diff>

<commit_message>
Code updated to produce performance table with furrr
</commit_message>
<xml_diff>
--- a/Tables/Table_Imputed_Performance.docx
+++ b/Tables/Table_Imputed_Performance.docx
@@ -25,7 +25,7 @@
         <w:ind w:left="60" w:right="60" w:firstLine="0" w:firstLineChars="0"/>
       </w:pPr>
       <w:r>
-        <w:t xml:space="preserve">Table 2. Performance measures of KFRE in the external dataset of patients with CKD Stages 3a-4 and 3b-4</w:t>
+        <w:t xml:space="preserve">Table. Performance measures of KFRE in the external dataset of patients with CKD Stages 3a-4</w:t>
       </w:r>
     </w:p>
     <w:tbl xmlns:a="http://schemas.openxmlformats.org/drawingml/2006/main" xmlns:pic="http://schemas.openxmlformats.org/drawingml/2006/picture">
@@ -35,21 +35,18 @@
         <w:tblLook w:firstRow="1" w:lastRow="0" w:firstColumn="0" w:lastColumn="0" w:noHBand="0" w:noVBand="1"/>
       </w:tblPr>
       <w:tblGrid>
-        <w:gridCol w:w="4728"/>
-        <w:gridCol w:w="2428"/>
-        <w:gridCol w:w="2428"/>
-        <w:gridCol w:w="2428"/>
-        <w:gridCol w:w="2428"/>
+        <w:gridCol w:w="1132"/>
+        <w:gridCol w:w="2599"/>
+        <w:gridCol w:w="2795"/>
       </w:tblGrid>
       <w:tr>
         <w:trPr>
-          <w:trHeight w:val="617" w:hRule="auto"/>
+          <w:trHeight w:val="574" w:hRule="auto"/>
           <w:tblHeader/>
         </w:trPr>
-        header1
-        <w:tc>
-          <w:tcPr>
-            <w:vMerge w:val="restart"/>
+        header 1
+        <w:tc>
+          <w:tcPr>
             <w:tcBorders>
               <w:bottom w:val="single" w:sz="12" w:space="0" w:color="666666"/>
               <w:top w:val="single" w:sz="12" w:space="0" w:color="666666"/>
@@ -88,15 +85,14 @@
                 <w:szCs w:val="22"/>
                 <w:color w:val="000000"/>
               </w:rPr>
-              <w:t xml:space="preserve">Validation aspect and performance measure</w:t>
-            </w:r>
-          </w:p>
-        </w:tc>
-        <w:tc>
-          <w:tcPr>
-            <w:gridSpan w:val="2"/>
-            <w:tcBorders>
-              <w:bottom w:val="none" w:sz="0" w:space="0" w:color="666666"/>
+              <w:t xml:space="preserve">Time horizon</w:t>
+            </w:r>
+          </w:p>
+        </w:tc>
+        <w:tc>
+          <w:tcPr>
+            <w:tcBorders>
+              <w:bottom w:val="single" w:sz="12" w:space="0" w:color="666666"/>
               <w:top w:val="single" w:sz="12" w:space="0" w:color="666666"/>
               <w:left w:val="none" w:sz="0" w:space="0" w:color="000000"/>
               <w:right w:val="none" w:sz="0" w:space="0" w:color="000000"/>
@@ -133,15 +129,14 @@
                 <w:szCs w:val="22"/>
                 <w:color w:val="000000"/>
               </w:rPr>
-              <w:t xml:space="preserve">CKD Stages 3a-3b-4</w:t>
-            </w:r>
-          </w:p>
-        </w:tc>
-        <w:tc>
-          <w:tcPr>
-            <w:gridSpan w:val="2"/>
-            <w:tcBorders>
-              <w:bottom w:val="none" w:sz="0" w:space="0" w:color="666666"/>
+              <w:t xml:space="preserve">Performance measure</w:t>
+            </w:r>
+          </w:p>
+        </w:tc>
+        <w:tc>
+          <w:tcPr>
+            <w:tcBorders>
+              <w:bottom w:val="single" w:sz="12" w:space="0" w:color="666666"/>
               <w:top w:val="single" w:sz="12" w:space="0" w:color="666666"/>
               <w:left w:val="none" w:sz="0" w:space="0" w:color="000000"/>
               <w:right w:val="none" w:sz="0" w:space="0" w:color="000000"/>
@@ -178,7 +173,145 @@
                 <w:szCs w:val="22"/>
                 <w:color w:val="000000"/>
               </w:rPr>
-              <w:t xml:space="preserve">CKD Stages 3b-4</w:t>
+              <w:t xml:space="preserve">Original KFRE</w:t>
+            </w:r>
+          </w:p>
+        </w:tc>
+      </w:tr>
+      <w:tr>
+        <w:trPr>
+          <w:trHeight w:val="411" w:hRule="auto"/>
+        </w:trPr>
+        body 1
+        <w:tc>
+          <w:tcPr>
+            <w:tcBorders>
+              <w:bottom w:val="none" w:sz="0" w:space="0" w:color="000000"/>
+              <w:top w:val="single" w:sz="12" w:space="0" w:color="666666"/>
+              <w:left w:val="none" w:sz="0" w:space="0" w:color="000000"/>
+              <w:right w:val="none" w:sz="0" w:space="0" w:color="000000"/>
+            </w:tcBorders>
+            <w:shd w:val="clear" w:color="auto" w:fill="FFFFFF"/>
+            <w:tcMar>
+              <w:top w:w="0" w:type="dxa"/>
+              <w:bottom w:w="0" w:type="dxa"/>
+              <w:left w:w="0" w:type="dxa"/>
+              <w:right w:w="0" w:type="dxa"/>
+            </w:tcMar>
+            <w:vAlign w:val="center"/>
+          </w:tcPr>
+          <w:p>
+            <w:pPr>
+              <w:pStyle w:val="Normal"/>
+              <w:jc w:val="left"/>
+              <w:pBdr>
+                <w:bottom w:val="none" w:sz="0" w:space="0" w:color="000000"/>
+                <w:top w:val="none" w:sz="0" w:space="0" w:color="000000"/>
+                <w:left w:val="none" w:sz="0" w:space="0" w:color="000000"/>
+                <w:right w:val="none" w:sz="0" w:space="0" w:color="000000"/>
+              </w:pBdr>
+              <w:spacing w:after="100" w:before="100" w:line="240"/>
+              <w:ind w:left="100" w:right="100" w:firstLine="0" w:firstLineChars="0"/>
+            </w:pPr>
+            <w:r>
+              <w:rPr>
+                <w:rFonts w:ascii="Arial" w:hAnsi="Arial" w:eastAsia="Arial" w:cs="Arial"/>
+                <w:i w:val="false"/>
+                <w:b w:val="true"/>
+                <w:u w:val="none"/>
+                <w:sz w:val="22"/>
+                <w:szCs w:val="22"/>
+                <w:color w:val="000000"/>
+              </w:rPr>
+              <w:t xml:space="preserve"/>
+            </w:r>
+          </w:p>
+        </w:tc>
+        <w:tc>
+          <w:tcPr>
+            <w:tcBorders>
+              <w:bottom w:val="none" w:sz="0" w:space="0" w:color="000000"/>
+              <w:top w:val="single" w:sz="12" w:space="0" w:color="666666"/>
+              <w:left w:val="none" w:sz="0" w:space="0" w:color="000000"/>
+              <w:right w:val="none" w:sz="0" w:space="0" w:color="000000"/>
+            </w:tcBorders>
+            <w:shd w:val="clear" w:color="auto" w:fill="FFFFFF"/>
+            <w:tcMar>
+              <w:top w:w="0" w:type="dxa"/>
+              <w:bottom w:w="0" w:type="dxa"/>
+              <w:left w:w="0" w:type="dxa"/>
+              <w:right w:w="0" w:type="dxa"/>
+            </w:tcMar>
+            <w:vAlign w:val="center"/>
+          </w:tcPr>
+          <w:p>
+            <w:pPr>
+              <w:pStyle w:val="Normal"/>
+              <w:jc w:val="left"/>
+              <w:pBdr>
+                <w:bottom w:val="none" w:sz="0" w:space="0" w:color="000000"/>
+                <w:top w:val="none" w:sz="0" w:space="0" w:color="000000"/>
+                <w:left w:val="none" w:sz="0" w:space="0" w:color="000000"/>
+                <w:right w:val="none" w:sz="0" w:space="0" w:color="000000"/>
+              </w:pBdr>
+              <w:spacing w:after="100" w:before="100" w:line="240"/>
+              <w:ind w:left="100" w:right="100" w:firstLine="0" w:firstLineChars="0"/>
+            </w:pPr>
+            <w:r>
+              <w:rPr>
+                <w:rFonts w:ascii="Arial" w:hAnsi="Arial" w:eastAsia="Arial" w:cs="Arial"/>
+                <w:i w:val="false"/>
+                <w:b w:val="false"/>
+                <w:u w:val="none"/>
+                <w:sz w:val="22"/>
+                <w:szCs w:val="22"/>
+                <w:color w:val="000000"/>
+              </w:rPr>
+              <w:t xml:space="preserve"/>
+            </w:r>
+          </w:p>
+        </w:tc>
+        <w:tc>
+          <w:tcPr>
+            <w:tcBorders>
+              <w:bottom w:val="none" w:sz="0" w:space="0" w:color="000000"/>
+              <w:top w:val="single" w:sz="12" w:space="0" w:color="666666"/>
+              <w:left w:val="none" w:sz="0" w:space="0" w:color="000000"/>
+              <w:right w:val="none" w:sz="0" w:space="0" w:color="000000"/>
+            </w:tcBorders>
+            <w:shd w:val="clear" w:color="auto" w:fill="FFFFFF"/>
+            <w:tcMar>
+              <w:top w:w="0" w:type="dxa"/>
+              <w:bottom w:w="0" w:type="dxa"/>
+              <w:left w:w="0" w:type="dxa"/>
+              <w:right w:w="0" w:type="dxa"/>
+            </w:tcMar>
+            <w:vAlign w:val="center"/>
+          </w:tcPr>
+          <w:p>
+            <w:pPr>
+              <w:pStyle w:val="Normal"/>
+              <w:jc w:val="left"/>
+              <w:pBdr>
+                <w:bottom w:val="none" w:sz="0" w:space="0" w:color="000000"/>
+                <w:top w:val="none" w:sz="0" w:space="0" w:color="000000"/>
+                <w:left w:val="none" w:sz="0" w:space="0" w:color="000000"/>
+                <w:right w:val="none" w:sz="0" w:space="0" w:color="000000"/>
+              </w:pBdr>
+              <w:spacing w:after="100" w:before="100" w:line="240"/>
+              <w:ind w:left="100" w:right="100" w:firstLine="0" w:firstLineChars="0"/>
+            </w:pPr>
+            <w:r>
+              <w:rPr>
+                <w:rFonts w:ascii="Arial" w:hAnsi="Arial" w:eastAsia="Arial" w:cs="Arial"/>
+                <w:i w:val="false"/>
+                <w:b w:val="false"/>
+                <w:u w:val="none"/>
+                <w:sz w:val="22"/>
+                <w:szCs w:val="22"/>
+                <w:color w:val="000000"/>
+              </w:rPr>
+              <w:t xml:space="preserve"/>
             </w:r>
           </w:p>
         </w:tc>
@@ -186,47 +319,13 @@
       <w:tr>
         <w:trPr>
           <w:trHeight w:val="615" w:hRule="auto"/>
-          <w:tblHeader/>
         </w:trPr>
-        header2
-        <w:tc>
-          <w:tcPr>
-            <w:vMerge/>
-            <w:tcBorders>
-              <w:bottom w:val="single" w:sz="12" w:space="0" w:color="666666"/>
-              <w:top w:val="single" w:sz="12" w:space="0" w:color="666666"/>
-              <w:left w:val="none" w:sz="0" w:space="0" w:color="000000"/>
-              <w:right w:val="none" w:sz="0" w:space="0" w:color="000000"/>
-            </w:tcBorders>
-            <w:shd w:val="clear" w:color="auto" w:fill="FFFFFF"/>
-            <w:tcMar>
-              <w:top w:w="0" w:type="dxa"/>
-              <w:bottom w:w="0" w:type="dxa"/>
-              <w:left w:w="0" w:type="dxa"/>
-              <w:right w:w="0" w:type="dxa"/>
-            </w:tcMar>
-            <w:vAlign w:val="center"/>
-          </w:tcPr>
-          <w:p>
-            <w:pPr>
-              <w:pStyle w:val="Normal"/>
-              <w:jc w:val="left"/>
-              <w:pBdr>
-                <w:bottom w:val="none" w:sz="0" w:space="0" w:color="000000"/>
-                <w:top w:val="none" w:sz="0" w:space="0" w:color="000000"/>
-                <w:left w:val="none" w:sz="0" w:space="0" w:color="000000"/>
-                <w:right w:val="none" w:sz="0" w:space="0" w:color="000000"/>
-              </w:pBdr>
-              <w:spacing w:after="100" w:before="100" w:line="240"/>
-              <w:ind w:left="100" w:right="100" w:firstLine="0" w:firstLineChars="0"/>
-            </w:pPr>
-          </w:p>
-        </w:tc>
-        <w:tc>
-          <w:tcPr>
-            <w:tcBorders>
-              <w:bottom w:val="single" w:sz="12" w:space="0" w:color="666666"/>
-              <w:top w:val="none" w:sz="0" w:space="0" w:color="666666"/>
+        body 2
+        <w:tc>
+          <w:tcPr>
+            <w:tcBorders>
+              <w:bottom w:val="none" w:sz="0" w:space="0" w:color="000000"/>
+              <w:top w:val="none" w:sz="0" w:space="0" w:color="000000"/>
               <w:left w:val="none" w:sz="0" w:space="0" w:color="000000"/>
               <w:right w:val="none" w:sz="0" w:space="0" w:color="000000"/>
             </w:tcBorders>
@@ -262,139 +361,95 @@
                 <w:szCs w:val="22"/>
                 <w:color w:val="000000"/>
               </w:rPr>
-              <w:t xml:space="preserve">t = 2 year</w:t>
-            </w:r>
-          </w:p>
-        </w:tc>
-        <w:tc>
-          <w:tcPr>
-            <w:tcBorders>
-              <w:bottom w:val="single" w:sz="12" w:space="0" w:color="666666"/>
-              <w:top w:val="none" w:sz="0" w:space="0" w:color="666666"/>
-              <w:left w:val="none" w:sz="0" w:space="0" w:color="000000"/>
-              <w:right w:val="none" w:sz="0" w:space="0" w:color="000000"/>
-            </w:tcBorders>
-            <w:shd w:val="clear" w:color="auto" w:fill="FFFFFF"/>
-            <w:tcMar>
-              <w:top w:w="0" w:type="dxa"/>
-              <w:bottom w:w="0" w:type="dxa"/>
-              <w:left w:w="0" w:type="dxa"/>
-              <w:right w:w="0" w:type="dxa"/>
-            </w:tcMar>
-            <w:vAlign w:val="center"/>
-          </w:tcPr>
-          <w:p>
-            <w:pPr>
-              <w:pStyle w:val="Normal"/>
-              <w:jc w:val="left"/>
-              <w:pBdr>
-                <w:bottom w:val="none" w:sz="0" w:space="0" w:color="000000"/>
-                <w:top w:val="none" w:sz="0" w:space="0" w:color="000000"/>
-                <w:left w:val="none" w:sz="0" w:space="0" w:color="000000"/>
-                <w:right w:val="none" w:sz="0" w:space="0" w:color="000000"/>
-              </w:pBdr>
-              <w:spacing w:after="100" w:before="100" w:line="240"/>
-              <w:ind w:left="100" w:right="100" w:firstLine="0" w:firstLineChars="0"/>
-            </w:pPr>
-            <w:r>
-              <w:rPr>
-                <w:rFonts w:ascii="Arial" w:hAnsi="Arial" w:eastAsia="Arial" w:cs="Arial"/>
-                <w:i w:val="false"/>
-                <w:b w:val="true"/>
-                <w:u w:val="none"/>
-                <w:sz w:val="22"/>
-                <w:szCs w:val="22"/>
-                <w:color w:val="000000"/>
-              </w:rPr>
-              <w:t xml:space="preserve">t = 5 year</w:t>
-            </w:r>
-          </w:p>
-        </w:tc>
-        <w:tc>
-          <w:tcPr>
-            <w:tcBorders>
-              <w:bottom w:val="single" w:sz="12" w:space="0" w:color="666666"/>
-              <w:top w:val="none" w:sz="0" w:space="0" w:color="666666"/>
-              <w:left w:val="none" w:sz="0" w:space="0" w:color="000000"/>
-              <w:right w:val="none" w:sz="0" w:space="0" w:color="000000"/>
-            </w:tcBorders>
-            <w:shd w:val="clear" w:color="auto" w:fill="FFFFFF"/>
-            <w:tcMar>
-              <w:top w:w="0" w:type="dxa"/>
-              <w:bottom w:w="0" w:type="dxa"/>
-              <w:left w:w="0" w:type="dxa"/>
-              <w:right w:w="0" w:type="dxa"/>
-            </w:tcMar>
-            <w:vAlign w:val="center"/>
-          </w:tcPr>
-          <w:p>
-            <w:pPr>
-              <w:pStyle w:val="Normal"/>
-              <w:jc w:val="left"/>
-              <w:pBdr>
-                <w:bottom w:val="none" w:sz="0" w:space="0" w:color="000000"/>
-                <w:top w:val="none" w:sz="0" w:space="0" w:color="000000"/>
-                <w:left w:val="none" w:sz="0" w:space="0" w:color="000000"/>
-                <w:right w:val="none" w:sz="0" w:space="0" w:color="000000"/>
-              </w:pBdr>
-              <w:spacing w:after="100" w:before="100" w:line="240"/>
-              <w:ind w:left="100" w:right="100" w:firstLine="0" w:firstLineChars="0"/>
-            </w:pPr>
-            <w:r>
-              <w:rPr>
-                <w:rFonts w:ascii="Arial" w:hAnsi="Arial" w:eastAsia="Arial" w:cs="Arial"/>
-                <w:i w:val="false"/>
-                <w:b w:val="true"/>
-                <w:u w:val="none"/>
-                <w:sz w:val="22"/>
-                <w:szCs w:val="22"/>
-                <w:color w:val="000000"/>
-              </w:rPr>
-              <w:t xml:space="preserve">t = 2 year</w:t>
-            </w:r>
-          </w:p>
-        </w:tc>
-        <w:tc>
-          <w:tcPr>
-            <w:tcBorders>
-              <w:bottom w:val="single" w:sz="12" w:space="0" w:color="666666"/>
-              <w:top w:val="none" w:sz="0" w:space="0" w:color="666666"/>
-              <w:left w:val="none" w:sz="0" w:space="0" w:color="000000"/>
-              <w:right w:val="none" w:sz="0" w:space="0" w:color="000000"/>
-            </w:tcBorders>
-            <w:shd w:val="clear" w:color="auto" w:fill="FFFFFF"/>
-            <w:tcMar>
-              <w:top w:w="0" w:type="dxa"/>
-              <w:bottom w:w="0" w:type="dxa"/>
-              <w:left w:w="0" w:type="dxa"/>
-              <w:right w:w="0" w:type="dxa"/>
-            </w:tcMar>
-            <w:vAlign w:val="center"/>
-          </w:tcPr>
-          <w:p>
-            <w:pPr>
-              <w:pStyle w:val="Normal"/>
-              <w:jc w:val="left"/>
-              <w:pBdr>
-                <w:bottom w:val="none" w:sz="0" w:space="0" w:color="000000"/>
-                <w:top w:val="none" w:sz="0" w:space="0" w:color="000000"/>
-                <w:left w:val="none" w:sz="0" w:space="0" w:color="000000"/>
-                <w:right w:val="none" w:sz="0" w:space="0" w:color="000000"/>
-              </w:pBdr>
-              <w:spacing w:after="100" w:before="100" w:line="240"/>
-              <w:ind w:left="100" w:right="100" w:firstLine="0" w:firstLineChars="0"/>
-            </w:pPr>
-            <w:r>
-              <w:rPr>
-                <w:rFonts w:ascii="Arial" w:hAnsi="Arial" w:eastAsia="Arial" w:cs="Arial"/>
-                <w:i w:val="false"/>
-                <w:b w:val="true"/>
-                <w:u w:val="none"/>
-                <w:sz w:val="22"/>
-                <w:szCs w:val="22"/>
-                <w:color w:val="000000"/>
-              </w:rPr>
-              <w:t xml:space="preserve">t = 5 year</w:t>
+              <w:t xml:space="preserve">2 years</w:t>
+            </w:r>
+          </w:p>
+        </w:tc>
+        <w:tc>
+          <w:tcPr>
+            <w:tcBorders>
+              <w:bottom w:val="none" w:sz="0" w:space="0" w:color="000000"/>
+              <w:top w:val="none" w:sz="0" w:space="0" w:color="000000"/>
+              <w:left w:val="none" w:sz="0" w:space="0" w:color="000000"/>
+              <w:right w:val="none" w:sz="0" w:space="0" w:color="000000"/>
+            </w:tcBorders>
+            <w:shd w:val="clear" w:color="auto" w:fill="FFFFFF"/>
+            <w:tcMar>
+              <w:top w:w="0" w:type="dxa"/>
+              <w:bottom w:w="0" w:type="dxa"/>
+              <w:left w:w="0" w:type="dxa"/>
+              <w:right w:w="0" w:type="dxa"/>
+            </w:tcMar>
+            <w:vAlign w:val="center"/>
+          </w:tcPr>
+          <w:p>
+            <w:pPr>
+              <w:pStyle w:val="Normal"/>
+              <w:jc w:val="left"/>
+              <w:pBdr>
+                <w:bottom w:val="none" w:sz="0" w:space="0" w:color="000000"/>
+                <w:top w:val="none" w:sz="0" w:space="0" w:color="000000"/>
+                <w:left w:val="none" w:sz="0" w:space="0" w:color="000000"/>
+                <w:right w:val="none" w:sz="0" w:space="0" w:color="000000"/>
+              </w:pBdr>
+              <w:spacing w:after="100" w:before="100" w:line="240"/>
+              <w:ind w:left="100" w:right="100" w:firstLine="0" w:firstLineChars="0"/>
+            </w:pPr>
+            <w:r>
+              <w:rPr>
+                <w:rFonts w:ascii="Arial" w:hAnsi="Arial" w:eastAsia="Arial" w:cs="Arial"/>
+                <w:i w:val="false"/>
+                <w:b w:val="false"/>
+                <w:u w:val="none"/>
+                <w:sz w:val="22"/>
+                <w:szCs w:val="22"/>
+                <w:color w:val="000000"/>
+              </w:rPr>
+              <w:t xml:space="preserve"/>
+            </w:r>
+          </w:p>
+        </w:tc>
+        <w:tc>
+          <w:tcPr>
+            <w:tcBorders>
+              <w:bottom w:val="none" w:sz="0" w:space="0" w:color="000000"/>
+              <w:top w:val="none" w:sz="0" w:space="0" w:color="000000"/>
+              <w:left w:val="none" w:sz="0" w:space="0" w:color="000000"/>
+              <w:right w:val="none" w:sz="0" w:space="0" w:color="000000"/>
+            </w:tcBorders>
+            <w:shd w:val="clear" w:color="auto" w:fill="FFFFFF"/>
+            <w:tcMar>
+              <w:top w:w="0" w:type="dxa"/>
+              <w:bottom w:w="0" w:type="dxa"/>
+              <w:left w:w="0" w:type="dxa"/>
+              <w:right w:w="0" w:type="dxa"/>
+            </w:tcMar>
+            <w:vAlign w:val="center"/>
+          </w:tcPr>
+          <w:p>
+            <w:pPr>
+              <w:pStyle w:val="Normal"/>
+              <w:jc w:val="left"/>
+              <w:pBdr>
+                <w:bottom w:val="none" w:sz="0" w:space="0" w:color="000000"/>
+                <w:top w:val="none" w:sz="0" w:space="0" w:color="000000"/>
+                <w:left w:val="none" w:sz="0" w:space="0" w:color="000000"/>
+                <w:right w:val="none" w:sz="0" w:space="0" w:color="000000"/>
+              </w:pBdr>
+              <w:spacing w:after="100" w:before="100" w:line="240"/>
+              <w:ind w:left="100" w:right="100" w:firstLine="0" w:firstLineChars="0"/>
+            </w:pPr>
+            <w:r>
+              <w:rPr>
+                <w:rFonts w:ascii="Arial" w:hAnsi="Arial" w:eastAsia="Arial" w:cs="Arial"/>
+                <w:i w:val="false"/>
+                <w:b w:val="false"/>
+                <w:u w:val="none"/>
+                <w:sz w:val="22"/>
+                <w:szCs w:val="22"/>
+                <w:color w:val="000000"/>
+              </w:rPr>
+              <w:t xml:space="preserve"/>
             </w:r>
           </w:p>
         </w:tc>
@@ -403,13 +458,13 @@
         <w:trPr>
           <w:trHeight w:val="574" w:hRule="auto"/>
         </w:trPr>
-        body1
-        <w:tc>
-          <w:tcPr>
-            <w:gridSpan w:val="5"/>
-            <w:tcBorders>
-              <w:bottom w:val="none" w:sz="0" w:space="0" w:color="000000"/>
-              <w:top w:val="single" w:sz="12" w:space="0" w:color="666666"/>
+        body 3
+        <w:tc>
+          <w:tcPr>
+            <w:gridSpan w:val="3"/>
+            <w:tcBorders>
+              <w:bottom w:val="none" w:sz="0" w:space="0" w:color="000000"/>
+              <w:top w:val="none" w:sz="0" w:space="0" w:color="000000"/>
               <w:left w:val="none" w:sz="0" w:space="0" w:color="000000"/>
               <w:right w:val="none" w:sz="0" w:space="0" w:color="000000"/>
             </w:tcBorders>
@@ -446,6 +501,144 @@
                 <w:color w:val="000000"/>
               </w:rPr>
               <w:t xml:space="preserve">Calibration</w:t>
+            </w:r>
+          </w:p>
+        </w:tc>
+      </w:tr>
+      <w:tr>
+        <w:trPr>
+          <w:trHeight w:val="614" w:hRule="auto"/>
+        </w:trPr>
+        body 4
+        <w:tc>
+          <w:tcPr>
+            <w:tcBorders>
+              <w:bottom w:val="none" w:sz="0" w:space="0" w:color="000000"/>
+              <w:top w:val="none" w:sz="0" w:space="0" w:color="000000"/>
+              <w:left w:val="none" w:sz="0" w:space="0" w:color="000000"/>
+              <w:right w:val="none" w:sz="0" w:space="0" w:color="000000"/>
+            </w:tcBorders>
+            <w:shd w:val="clear" w:color="auto" w:fill="FFFFFF"/>
+            <w:tcMar>
+              <w:top w:w="0" w:type="dxa"/>
+              <w:bottom w:w="0" w:type="dxa"/>
+              <w:left w:w="0" w:type="dxa"/>
+              <w:right w:w="0" w:type="dxa"/>
+            </w:tcMar>
+            <w:vAlign w:val="center"/>
+          </w:tcPr>
+          <w:p>
+            <w:pPr>
+              <w:pStyle w:val="Normal"/>
+              <w:jc w:val="left"/>
+              <w:pBdr>
+                <w:bottom w:val="none" w:sz="0" w:space="0" w:color="000000"/>
+                <w:top w:val="none" w:sz="0" w:space="0" w:color="000000"/>
+                <w:left w:val="none" w:sz="0" w:space="0" w:color="000000"/>
+                <w:right w:val="none" w:sz="0" w:space="0" w:color="000000"/>
+              </w:pBdr>
+              <w:spacing w:after="100" w:before="100" w:line="240"/>
+              <w:ind w:left="100" w:right="100" w:firstLine="0" w:firstLineChars="0"/>
+            </w:pPr>
+            <w:r>
+              <w:rPr>
+                <w:rFonts w:ascii="Arial" w:hAnsi="Arial" w:eastAsia="Arial" w:cs="Arial"/>
+                <w:i w:val="false"/>
+                <w:b w:val="true"/>
+                <w:u w:val="none"/>
+                <w:sz w:val="22"/>
+                <w:szCs w:val="22"/>
+                <w:color w:val="000000"/>
+              </w:rPr>
+              <w:t xml:space="preserve"/>
+            </w:r>
+          </w:p>
+        </w:tc>
+        <w:tc>
+          <w:tcPr>
+            <w:tcBorders>
+              <w:bottom w:val="none" w:sz="0" w:space="0" w:color="000000"/>
+              <w:top w:val="none" w:sz="0" w:space="0" w:color="000000"/>
+              <w:left w:val="none" w:sz="0" w:space="0" w:color="000000"/>
+              <w:right w:val="none" w:sz="0" w:space="0" w:color="000000"/>
+            </w:tcBorders>
+            <w:shd w:val="clear" w:color="auto" w:fill="FFFFFF"/>
+            <w:tcMar>
+              <w:top w:w="0" w:type="dxa"/>
+              <w:bottom w:w="0" w:type="dxa"/>
+              <w:left w:w="0" w:type="dxa"/>
+              <w:right w:w="0" w:type="dxa"/>
+            </w:tcMar>
+            <w:vAlign w:val="center"/>
+          </w:tcPr>
+          <w:p>
+            <w:pPr>
+              <w:pStyle w:val="Normal"/>
+              <w:jc w:val="left"/>
+              <w:pBdr>
+                <w:bottom w:val="none" w:sz="0" w:space="0" w:color="000000"/>
+                <w:top w:val="none" w:sz="0" w:space="0" w:color="000000"/>
+                <w:left w:val="none" w:sz="0" w:space="0" w:color="000000"/>
+                <w:right w:val="none" w:sz="0" w:space="0" w:color="000000"/>
+              </w:pBdr>
+              <w:spacing w:after="100" w:before="100" w:line="240"/>
+              <w:ind w:left="100" w:right="100" w:firstLine="0" w:firstLineChars="0"/>
+            </w:pPr>
+            <w:r>
+              <w:rPr>
+                <w:rFonts w:ascii="Arial" w:hAnsi="Arial" w:eastAsia="Arial" w:cs="Arial"/>
+                <w:i w:val="false"/>
+                <w:b w:val="false"/>
+                <w:u w:val="none"/>
+                <w:sz w:val="22"/>
+                <w:szCs w:val="22"/>
+                <w:color w:val="000000"/>
+              </w:rPr>
+              <w:t xml:space="preserve">Average predicted risk</w:t>
+            </w:r>
+          </w:p>
+        </w:tc>
+        <w:tc>
+          <w:tcPr>
+            <w:tcBorders>
+              <w:bottom w:val="none" w:sz="0" w:space="0" w:color="000000"/>
+              <w:top w:val="none" w:sz="0" w:space="0" w:color="000000"/>
+              <w:left w:val="none" w:sz="0" w:space="0" w:color="000000"/>
+              <w:right w:val="none" w:sz="0" w:space="0" w:color="000000"/>
+            </w:tcBorders>
+            <w:shd w:val="clear" w:color="auto" w:fill="FFFFFF"/>
+            <w:tcMar>
+              <w:top w:w="0" w:type="dxa"/>
+              <w:bottom w:w="0" w:type="dxa"/>
+              <w:left w:w="0" w:type="dxa"/>
+              <w:right w:w="0" w:type="dxa"/>
+            </w:tcMar>
+            <w:vAlign w:val="center"/>
+          </w:tcPr>
+          <w:p>
+            <w:pPr>
+              <w:pStyle w:val="Normal"/>
+              <w:jc w:val="left"/>
+              <w:pBdr>
+                <w:bottom w:val="none" w:sz="0" w:space="0" w:color="000000"/>
+                <w:top w:val="none" w:sz="0" w:space="0" w:color="000000"/>
+                <w:left w:val="none" w:sz="0" w:space="0" w:color="000000"/>
+                <w:right w:val="none" w:sz="0" w:space="0" w:color="000000"/>
+              </w:pBdr>
+              <w:spacing w:after="100" w:before="100" w:line="240"/>
+              <w:ind w:left="100" w:right="100" w:firstLine="0" w:firstLineChars="0"/>
+            </w:pPr>
+            <w:r>
+              <w:rPr>
+                <w:rFonts w:ascii="Arial" w:hAnsi="Arial" w:eastAsia="Arial" w:cs="Arial"/>
+                <w:i w:val="false"/>
+                <w:b w:val="false"/>
+                <w:u w:val="none"/>
+                <w:sz w:val="22"/>
+                <w:szCs w:val="22"/>
+                <w:color w:val="000000"/>
+              </w:rPr>
+              <w:t xml:space="preserve">3.96%</w:t>
             </w:r>
           </w:p>
         </w:tc>
@@ -454,7 +647,51 @@
         <w:trPr>
           <w:trHeight w:val="617" w:hRule="auto"/>
         </w:trPr>
-        body2
+        body 5
+        <w:tc>
+          <w:tcPr>
+            <w:tcBorders>
+              <w:bottom w:val="none" w:sz="0" w:space="0" w:color="000000"/>
+              <w:top w:val="none" w:sz="0" w:space="0" w:color="000000"/>
+              <w:left w:val="none" w:sz="0" w:space="0" w:color="000000"/>
+              <w:right w:val="none" w:sz="0" w:space="0" w:color="000000"/>
+            </w:tcBorders>
+            <w:shd w:val="clear" w:color="auto" w:fill="FFFFFF"/>
+            <w:tcMar>
+              <w:top w:w="0" w:type="dxa"/>
+              <w:bottom w:w="0" w:type="dxa"/>
+              <w:left w:w="0" w:type="dxa"/>
+              <w:right w:w="0" w:type="dxa"/>
+            </w:tcMar>
+            <w:vAlign w:val="center"/>
+          </w:tcPr>
+          <w:p>
+            <w:pPr>
+              <w:pStyle w:val="Normal"/>
+              <w:jc w:val="left"/>
+              <w:pBdr>
+                <w:bottom w:val="none" w:sz="0" w:space="0" w:color="000000"/>
+                <w:top w:val="none" w:sz="0" w:space="0" w:color="000000"/>
+                <w:left w:val="none" w:sz="0" w:space="0" w:color="000000"/>
+                <w:right w:val="none" w:sz="0" w:space="0" w:color="000000"/>
+              </w:pBdr>
+              <w:spacing w:after="100" w:before="100" w:line="240"/>
+              <w:ind w:left="100" w:right="100" w:firstLine="0" w:firstLineChars="0"/>
+            </w:pPr>
+            <w:r>
+              <w:rPr>
+                <w:rFonts w:ascii="Arial" w:hAnsi="Arial" w:eastAsia="Arial" w:cs="Arial"/>
+                <w:i w:val="false"/>
+                <w:b w:val="true"/>
+                <w:u w:val="none"/>
+                <w:sz w:val="22"/>
+                <w:szCs w:val="22"/>
+                <w:color w:val="000000"/>
+              </w:rPr>
+              <w:t xml:space="preserve"/>
+            </w:r>
+          </w:p>
+        </w:tc>
         <w:tc>
           <w:tcPr>
             <w:tcBorders>
@@ -495,7 +732,7 @@
                 <w:szCs w:val="22"/>
                 <w:color w:val="000000"/>
               </w:rPr>
-              <w:t xml:space="preserve">Average predicted risk</w:t>
+              <w:t xml:space="preserve">Overall observerd risk</w:t>
             </w:r>
           </w:p>
         </w:tc>
@@ -539,139 +776,7 @@
                 <w:szCs w:val="22"/>
                 <w:color w:val="000000"/>
               </w:rPr>
-              <w:t xml:space="preserve">1.24 (NA to NA)</w:t>
-            </w:r>
-          </w:p>
-        </w:tc>
-        <w:tc>
-          <w:tcPr>
-            <w:tcBorders>
-              <w:bottom w:val="none" w:sz="0" w:space="0" w:color="000000"/>
-              <w:top w:val="none" w:sz="0" w:space="0" w:color="000000"/>
-              <w:left w:val="none" w:sz="0" w:space="0" w:color="000000"/>
-              <w:right w:val="none" w:sz="0" w:space="0" w:color="000000"/>
-            </w:tcBorders>
-            <w:shd w:val="clear" w:color="auto" w:fill="FFFFFF"/>
-            <w:tcMar>
-              <w:top w:w="0" w:type="dxa"/>
-              <w:bottom w:w="0" w:type="dxa"/>
-              <w:left w:w="0" w:type="dxa"/>
-              <w:right w:w="0" w:type="dxa"/>
-            </w:tcMar>
-            <w:vAlign w:val="center"/>
-          </w:tcPr>
-          <w:p>
-            <w:pPr>
-              <w:pStyle w:val="Normal"/>
-              <w:jc w:val="left"/>
-              <w:pBdr>
-                <w:bottom w:val="none" w:sz="0" w:space="0" w:color="000000"/>
-                <w:top w:val="none" w:sz="0" w:space="0" w:color="000000"/>
-                <w:left w:val="none" w:sz="0" w:space="0" w:color="000000"/>
-                <w:right w:val="none" w:sz="0" w:space="0" w:color="000000"/>
-              </w:pBdr>
-              <w:spacing w:after="100" w:before="100" w:line="240"/>
-              <w:ind w:left="100" w:right="100" w:firstLine="0" w:firstLineChars="0"/>
-            </w:pPr>
-            <w:r>
-              <w:rPr>
-                <w:rFonts w:ascii="Arial" w:hAnsi="Arial" w:eastAsia="Arial" w:cs="Arial"/>
-                <w:i w:val="false"/>
-                <w:b w:val="false"/>
-                <w:u w:val="none"/>
-                <w:sz w:val="22"/>
-                <w:szCs w:val="22"/>
-                <w:color w:val="000000"/>
-              </w:rPr>
-              <w:t xml:space="preserve">3.96 (NA to NA)</w:t>
-            </w:r>
-          </w:p>
-        </w:tc>
-        <w:tc>
-          <w:tcPr>
-            <w:tcBorders>
-              <w:bottom w:val="none" w:sz="0" w:space="0" w:color="000000"/>
-              <w:top w:val="none" w:sz="0" w:space="0" w:color="000000"/>
-              <w:left w:val="none" w:sz="0" w:space="0" w:color="000000"/>
-              <w:right w:val="none" w:sz="0" w:space="0" w:color="000000"/>
-            </w:tcBorders>
-            <w:shd w:val="clear" w:color="auto" w:fill="FFFFFF"/>
-            <w:tcMar>
-              <w:top w:w="0" w:type="dxa"/>
-              <w:bottom w:w="0" w:type="dxa"/>
-              <w:left w:w="0" w:type="dxa"/>
-              <w:right w:w="0" w:type="dxa"/>
-            </w:tcMar>
-            <w:vAlign w:val="center"/>
-          </w:tcPr>
-          <w:p>
-            <w:pPr>
-              <w:pStyle w:val="Normal"/>
-              <w:jc w:val="left"/>
-              <w:pBdr>
-                <w:bottom w:val="none" w:sz="0" w:space="0" w:color="000000"/>
-                <w:top w:val="none" w:sz="0" w:space="0" w:color="000000"/>
-                <w:left w:val="none" w:sz="0" w:space="0" w:color="000000"/>
-                <w:right w:val="none" w:sz="0" w:space="0" w:color="000000"/>
-              </w:pBdr>
-              <w:spacing w:after="100" w:before="100" w:line="240"/>
-              <w:ind w:left="100" w:right="100" w:firstLine="0" w:firstLineChars="0"/>
-            </w:pPr>
-            <w:r>
-              <w:rPr>
-                <w:rFonts w:ascii="Arial" w:hAnsi="Arial" w:eastAsia="Arial" w:cs="Arial"/>
-                <w:i w:val="false"/>
-                <w:b w:val="false"/>
-                <w:u w:val="none"/>
-                <w:sz w:val="22"/>
-                <w:szCs w:val="22"/>
-                <w:color w:val="000000"/>
-              </w:rPr>
-              <w:t xml:space="preserve">3.09 (NA to NA)</w:t>
-            </w:r>
-          </w:p>
-        </w:tc>
-        <w:tc>
-          <w:tcPr>
-            <w:tcBorders>
-              <w:bottom w:val="none" w:sz="0" w:space="0" w:color="000000"/>
-              <w:top w:val="none" w:sz="0" w:space="0" w:color="000000"/>
-              <w:left w:val="none" w:sz="0" w:space="0" w:color="000000"/>
-              <w:right w:val="none" w:sz="0" w:space="0" w:color="000000"/>
-            </w:tcBorders>
-            <w:shd w:val="clear" w:color="auto" w:fill="FFFFFF"/>
-            <w:tcMar>
-              <w:top w:w="0" w:type="dxa"/>
-              <w:bottom w:w="0" w:type="dxa"/>
-              <w:left w:w="0" w:type="dxa"/>
-              <w:right w:w="0" w:type="dxa"/>
-            </w:tcMar>
-            <w:vAlign w:val="center"/>
-          </w:tcPr>
-          <w:p>
-            <w:pPr>
-              <w:pStyle w:val="Normal"/>
-              <w:jc w:val="left"/>
-              <w:pBdr>
-                <w:bottom w:val="none" w:sz="0" w:space="0" w:color="000000"/>
-                <w:top w:val="none" w:sz="0" w:space="0" w:color="000000"/>
-                <w:left w:val="none" w:sz="0" w:space="0" w:color="000000"/>
-                <w:right w:val="none" w:sz="0" w:space="0" w:color="000000"/>
-              </w:pBdr>
-              <w:spacing w:after="100" w:before="100" w:line="240"/>
-              <w:ind w:left="100" w:right="100" w:firstLine="0" w:firstLineChars="0"/>
-            </w:pPr>
-            <w:r>
-              <w:rPr>
-                <w:rFonts w:ascii="Arial" w:hAnsi="Arial" w:eastAsia="Arial" w:cs="Arial"/>
-                <w:i w:val="false"/>
-                <w:b w:val="false"/>
-                <w:u w:val="none"/>
-                <w:sz w:val="22"/>
-                <w:szCs w:val="22"/>
-                <w:color w:val="000000"/>
-              </w:rPr>
-              <w:t xml:space="preserve">9.67 (NA to NA)</w:t>
+              <w:t xml:space="preserve">4.49% (4.24% to 4.74%)</w:t>
             </w:r>
           </w:p>
         </w:tc>
@@ -680,7 +785,51 @@
         <w:trPr>
           <w:trHeight w:val="617" w:hRule="auto"/>
         </w:trPr>
-        body3
+        body 6
+        <w:tc>
+          <w:tcPr>
+            <w:tcBorders>
+              <w:bottom w:val="none" w:sz="0" w:space="0" w:color="000000"/>
+              <w:top w:val="none" w:sz="0" w:space="0" w:color="000000"/>
+              <w:left w:val="none" w:sz="0" w:space="0" w:color="000000"/>
+              <w:right w:val="none" w:sz="0" w:space="0" w:color="000000"/>
+            </w:tcBorders>
+            <w:shd w:val="clear" w:color="auto" w:fill="FFFFFF"/>
+            <w:tcMar>
+              <w:top w:w="0" w:type="dxa"/>
+              <w:bottom w:w="0" w:type="dxa"/>
+              <w:left w:w="0" w:type="dxa"/>
+              <w:right w:w="0" w:type="dxa"/>
+            </w:tcMar>
+            <w:vAlign w:val="center"/>
+          </w:tcPr>
+          <w:p>
+            <w:pPr>
+              <w:pStyle w:val="Normal"/>
+              <w:jc w:val="left"/>
+              <w:pBdr>
+                <w:bottom w:val="none" w:sz="0" w:space="0" w:color="000000"/>
+                <w:top w:val="none" w:sz="0" w:space="0" w:color="000000"/>
+                <w:left w:val="none" w:sz="0" w:space="0" w:color="000000"/>
+                <w:right w:val="none" w:sz="0" w:space="0" w:color="000000"/>
+              </w:pBdr>
+              <w:spacing w:after="100" w:before="100" w:line="240"/>
+              <w:ind w:left="100" w:right="100" w:firstLine="0" w:firstLineChars="0"/>
+            </w:pPr>
+            <w:r>
+              <w:rPr>
+                <w:rFonts w:ascii="Arial" w:hAnsi="Arial" w:eastAsia="Arial" w:cs="Arial"/>
+                <w:i w:val="false"/>
+                <w:b w:val="true"/>
+                <w:u w:val="none"/>
+                <w:sz w:val="22"/>
+                <w:szCs w:val="22"/>
+                <w:color w:val="000000"/>
+              </w:rPr>
+              <w:t xml:space="preserve"/>
+            </w:r>
+          </w:p>
+        </w:tc>
         <w:tc>
           <w:tcPr>
             <w:tcBorders>
@@ -721,7 +870,7 @@
                 <w:szCs w:val="22"/>
                 <w:color w:val="000000"/>
               </w:rPr>
-              <w:t xml:space="preserve">Average observed proportion</w:t>
+              <w:t xml:space="preserve">OE ratio</w:t>
             </w:r>
           </w:p>
         </w:tc>
@@ -765,139 +914,7 @@
                 <w:szCs w:val="22"/>
                 <w:color w:val="000000"/>
               </w:rPr>
-              <w:t xml:space="preserve">2.6 (NA to NA)</w:t>
-            </w:r>
-          </w:p>
-        </w:tc>
-        <w:tc>
-          <w:tcPr>
-            <w:tcBorders>
-              <w:bottom w:val="none" w:sz="0" w:space="0" w:color="000000"/>
-              <w:top w:val="none" w:sz="0" w:space="0" w:color="000000"/>
-              <w:left w:val="none" w:sz="0" w:space="0" w:color="000000"/>
-              <w:right w:val="none" w:sz="0" w:space="0" w:color="000000"/>
-            </w:tcBorders>
-            <w:shd w:val="clear" w:color="auto" w:fill="FFFFFF"/>
-            <w:tcMar>
-              <w:top w:w="0" w:type="dxa"/>
-              <w:bottom w:w="0" w:type="dxa"/>
-              <w:left w:w="0" w:type="dxa"/>
-              <w:right w:w="0" w:type="dxa"/>
-            </w:tcMar>
-            <w:vAlign w:val="center"/>
-          </w:tcPr>
-          <w:p>
-            <w:pPr>
-              <w:pStyle w:val="Normal"/>
-              <w:jc w:val="left"/>
-              <w:pBdr>
-                <w:bottom w:val="none" w:sz="0" w:space="0" w:color="000000"/>
-                <w:top w:val="none" w:sz="0" w:space="0" w:color="000000"/>
-                <w:left w:val="none" w:sz="0" w:space="0" w:color="000000"/>
-                <w:right w:val="none" w:sz="0" w:space="0" w:color="000000"/>
-              </w:pBdr>
-              <w:spacing w:after="100" w:before="100" w:line="240"/>
-              <w:ind w:left="100" w:right="100" w:firstLine="0" w:firstLineChars="0"/>
-            </w:pPr>
-            <w:r>
-              <w:rPr>
-                <w:rFonts w:ascii="Arial" w:hAnsi="Arial" w:eastAsia="Arial" w:cs="Arial"/>
-                <w:i w:val="false"/>
-                <w:b w:val="false"/>
-                <w:u w:val="none"/>
-                <w:sz w:val="22"/>
-                <w:szCs w:val="22"/>
-                <w:color w:val="000000"/>
-              </w:rPr>
-              <w:t xml:space="preserve">4.49 (NA to NA)</w:t>
-            </w:r>
-          </w:p>
-        </w:tc>
-        <w:tc>
-          <w:tcPr>
-            <w:tcBorders>
-              <w:bottom w:val="none" w:sz="0" w:space="0" w:color="000000"/>
-              <w:top w:val="none" w:sz="0" w:space="0" w:color="000000"/>
-              <w:left w:val="none" w:sz="0" w:space="0" w:color="000000"/>
-              <w:right w:val="none" w:sz="0" w:space="0" w:color="000000"/>
-            </w:tcBorders>
-            <w:shd w:val="clear" w:color="auto" w:fill="FFFFFF"/>
-            <w:tcMar>
-              <w:top w:w="0" w:type="dxa"/>
-              <w:bottom w:w="0" w:type="dxa"/>
-              <w:left w:w="0" w:type="dxa"/>
-              <w:right w:w="0" w:type="dxa"/>
-            </w:tcMar>
-            <w:vAlign w:val="center"/>
-          </w:tcPr>
-          <w:p>
-            <w:pPr>
-              <w:pStyle w:val="Normal"/>
-              <w:jc w:val="left"/>
-              <w:pBdr>
-                <w:bottom w:val="none" w:sz="0" w:space="0" w:color="000000"/>
-                <w:top w:val="none" w:sz="0" w:space="0" w:color="000000"/>
-                <w:left w:val="none" w:sz="0" w:space="0" w:color="000000"/>
-                <w:right w:val="none" w:sz="0" w:space="0" w:color="000000"/>
-              </w:pBdr>
-              <w:spacing w:after="100" w:before="100" w:line="240"/>
-              <w:ind w:left="100" w:right="100" w:firstLine="0" w:firstLineChars="0"/>
-            </w:pPr>
-            <w:r>
-              <w:rPr>
-                <w:rFonts w:ascii="Arial" w:hAnsi="Arial" w:eastAsia="Arial" w:cs="Arial"/>
-                <w:i w:val="false"/>
-                <w:b w:val="false"/>
-                <w:u w:val="none"/>
-                <w:sz w:val="22"/>
-                <w:szCs w:val="22"/>
-                <w:color w:val="000000"/>
-              </w:rPr>
-              <w:t xml:space="preserve">6.5 (NA to NA)</w:t>
-            </w:r>
-          </w:p>
-        </w:tc>
-        <w:tc>
-          <w:tcPr>
-            <w:tcBorders>
-              <w:bottom w:val="none" w:sz="0" w:space="0" w:color="000000"/>
-              <w:top w:val="none" w:sz="0" w:space="0" w:color="000000"/>
-              <w:left w:val="none" w:sz="0" w:space="0" w:color="000000"/>
-              <w:right w:val="none" w:sz="0" w:space="0" w:color="000000"/>
-            </w:tcBorders>
-            <w:shd w:val="clear" w:color="auto" w:fill="FFFFFF"/>
-            <w:tcMar>
-              <w:top w:w="0" w:type="dxa"/>
-              <w:bottom w:w="0" w:type="dxa"/>
-              <w:left w:w="0" w:type="dxa"/>
-              <w:right w:w="0" w:type="dxa"/>
-            </w:tcMar>
-            <w:vAlign w:val="center"/>
-          </w:tcPr>
-          <w:p>
-            <w:pPr>
-              <w:pStyle w:val="Normal"/>
-              <w:jc w:val="left"/>
-              <w:pBdr>
-                <w:bottom w:val="none" w:sz="0" w:space="0" w:color="000000"/>
-                <w:top w:val="none" w:sz="0" w:space="0" w:color="000000"/>
-                <w:left w:val="none" w:sz="0" w:space="0" w:color="000000"/>
-                <w:right w:val="none" w:sz="0" w:space="0" w:color="000000"/>
-              </w:pBdr>
-              <w:spacing w:after="100" w:before="100" w:line="240"/>
-              <w:ind w:left="100" w:right="100" w:firstLine="0" w:firstLineChars="0"/>
-            </w:pPr>
-            <w:r>
-              <w:rPr>
-                <w:rFonts w:ascii="Arial" w:hAnsi="Arial" w:eastAsia="Arial" w:cs="Arial"/>
-                <w:i w:val="false"/>
-                <w:b w:val="false"/>
-                <w:u w:val="none"/>
-                <w:sz w:val="22"/>
-                <w:szCs w:val="22"/>
-                <w:color w:val="000000"/>
-              </w:rPr>
-              <w:t xml:space="preserve">10.74 (NA to NA)</w:t>
+              <w:t xml:space="preserve">1.13 (1.06 to 1.21)</w:t>
             </w:r>
           </w:p>
         </w:tc>
@@ -906,7 +923,51 @@
         <w:trPr>
           <w:trHeight w:val="617" w:hRule="auto"/>
         </w:trPr>
-        body4
+        body 7
+        <w:tc>
+          <w:tcPr>
+            <w:tcBorders>
+              <w:bottom w:val="none" w:sz="0" w:space="0" w:color="000000"/>
+              <w:top w:val="none" w:sz="0" w:space="0" w:color="000000"/>
+              <w:left w:val="none" w:sz="0" w:space="0" w:color="000000"/>
+              <w:right w:val="none" w:sz="0" w:space="0" w:color="000000"/>
+            </w:tcBorders>
+            <w:shd w:val="clear" w:color="auto" w:fill="FFFFFF"/>
+            <w:tcMar>
+              <w:top w:w="0" w:type="dxa"/>
+              <w:bottom w:w="0" w:type="dxa"/>
+              <w:left w:w="0" w:type="dxa"/>
+              <w:right w:w="0" w:type="dxa"/>
+            </w:tcMar>
+            <w:vAlign w:val="center"/>
+          </w:tcPr>
+          <w:p>
+            <w:pPr>
+              <w:pStyle w:val="Normal"/>
+              <w:jc w:val="left"/>
+              <w:pBdr>
+                <w:bottom w:val="none" w:sz="0" w:space="0" w:color="000000"/>
+                <w:top w:val="none" w:sz="0" w:space="0" w:color="000000"/>
+                <w:left w:val="none" w:sz="0" w:space="0" w:color="000000"/>
+                <w:right w:val="none" w:sz="0" w:space="0" w:color="000000"/>
+              </w:pBdr>
+              <w:spacing w:after="100" w:before="100" w:line="240"/>
+              <w:ind w:left="100" w:right="100" w:firstLine="0" w:firstLineChars="0"/>
+            </w:pPr>
+            <w:r>
+              <w:rPr>
+                <w:rFonts w:ascii="Arial" w:hAnsi="Arial" w:eastAsia="Arial" w:cs="Arial"/>
+                <w:i w:val="false"/>
+                <w:b w:val="true"/>
+                <w:u w:val="none"/>
+                <w:sz w:val="22"/>
+                <w:szCs w:val="22"/>
+                <w:color w:val="000000"/>
+              </w:rPr>
+              <w:t xml:space="preserve"/>
+            </w:r>
+          </w:p>
+        </w:tc>
         <w:tc>
           <w:tcPr>
             <w:tcBorders>
@@ -947,7 +1008,7 @@
                 <w:szCs w:val="22"/>
                 <w:color w:val="000000"/>
               </w:rPr>
-              <w:t xml:space="preserve">O/E ratio (95% CI)</w:t>
+              <w:t xml:space="preserve">OE difference</w:t>
             </w:r>
           </w:p>
         </w:tc>
@@ -991,139 +1052,7 @@
                 <w:szCs w:val="22"/>
                 <w:color w:val="000000"/>
               </w:rPr>
-              <w:t xml:space="preserve">2.09 (2.02 to 2.16)</w:t>
-            </w:r>
-          </w:p>
-        </w:tc>
-        <w:tc>
-          <w:tcPr>
-            <w:tcBorders>
-              <w:bottom w:val="none" w:sz="0" w:space="0" w:color="000000"/>
-              <w:top w:val="none" w:sz="0" w:space="0" w:color="000000"/>
-              <w:left w:val="none" w:sz="0" w:space="0" w:color="000000"/>
-              <w:right w:val="none" w:sz="0" w:space="0" w:color="000000"/>
-            </w:tcBorders>
-            <w:shd w:val="clear" w:color="auto" w:fill="FFFFFF"/>
-            <w:tcMar>
-              <w:top w:w="0" w:type="dxa"/>
-              <w:bottom w:w="0" w:type="dxa"/>
-              <w:left w:w="0" w:type="dxa"/>
-              <w:right w:w="0" w:type="dxa"/>
-            </w:tcMar>
-            <w:vAlign w:val="center"/>
-          </w:tcPr>
-          <w:p>
-            <w:pPr>
-              <w:pStyle w:val="Normal"/>
-              <w:jc w:val="left"/>
-              <w:pBdr>
-                <w:bottom w:val="none" w:sz="0" w:space="0" w:color="000000"/>
-                <w:top w:val="none" w:sz="0" w:space="0" w:color="000000"/>
-                <w:left w:val="none" w:sz="0" w:space="0" w:color="000000"/>
-                <w:right w:val="none" w:sz="0" w:space="0" w:color="000000"/>
-              </w:pBdr>
-              <w:spacing w:after="100" w:before="100" w:line="240"/>
-              <w:ind w:left="100" w:right="100" w:firstLine="0" w:firstLineChars="0"/>
-            </w:pPr>
-            <w:r>
-              <w:rPr>
-                <w:rFonts w:ascii="Arial" w:hAnsi="Arial" w:eastAsia="Arial" w:cs="Arial"/>
-                <w:i w:val="false"/>
-                <w:b w:val="false"/>
-                <w:u w:val="none"/>
-                <w:sz w:val="22"/>
-                <w:szCs w:val="22"/>
-                <w:color w:val="000000"/>
-              </w:rPr>
-              <w:t xml:space="preserve">1.13 (1.1 to 1.17)</w:t>
-            </w:r>
-          </w:p>
-        </w:tc>
-        <w:tc>
-          <w:tcPr>
-            <w:tcBorders>
-              <w:bottom w:val="none" w:sz="0" w:space="0" w:color="000000"/>
-              <w:top w:val="none" w:sz="0" w:space="0" w:color="000000"/>
-              <w:left w:val="none" w:sz="0" w:space="0" w:color="000000"/>
-              <w:right w:val="none" w:sz="0" w:space="0" w:color="000000"/>
-            </w:tcBorders>
-            <w:shd w:val="clear" w:color="auto" w:fill="FFFFFF"/>
-            <w:tcMar>
-              <w:top w:w="0" w:type="dxa"/>
-              <w:bottom w:w="0" w:type="dxa"/>
-              <w:left w:w="0" w:type="dxa"/>
-              <w:right w:w="0" w:type="dxa"/>
-            </w:tcMar>
-            <w:vAlign w:val="center"/>
-          </w:tcPr>
-          <w:p>
-            <w:pPr>
-              <w:pStyle w:val="Normal"/>
-              <w:jc w:val="left"/>
-              <w:pBdr>
-                <w:bottom w:val="none" w:sz="0" w:space="0" w:color="000000"/>
-                <w:top w:val="none" w:sz="0" w:space="0" w:color="000000"/>
-                <w:left w:val="none" w:sz="0" w:space="0" w:color="000000"/>
-                <w:right w:val="none" w:sz="0" w:space="0" w:color="000000"/>
-              </w:pBdr>
-              <w:spacing w:after="100" w:before="100" w:line="240"/>
-              <w:ind w:left="100" w:right="100" w:firstLine="0" w:firstLineChars="0"/>
-            </w:pPr>
-            <w:r>
-              <w:rPr>
-                <w:rFonts w:ascii="Arial" w:hAnsi="Arial" w:eastAsia="Arial" w:cs="Arial"/>
-                <w:i w:val="false"/>
-                <w:b w:val="false"/>
-                <w:u w:val="none"/>
-                <w:sz w:val="22"/>
-                <w:szCs w:val="22"/>
-                <w:color w:val="000000"/>
-              </w:rPr>
-              <w:t xml:space="preserve">2.1 (2.03 to 2.17)</w:t>
-            </w:r>
-          </w:p>
-        </w:tc>
-        <w:tc>
-          <w:tcPr>
-            <w:tcBorders>
-              <w:bottom w:val="none" w:sz="0" w:space="0" w:color="000000"/>
-              <w:top w:val="none" w:sz="0" w:space="0" w:color="000000"/>
-              <w:left w:val="none" w:sz="0" w:space="0" w:color="000000"/>
-              <w:right w:val="none" w:sz="0" w:space="0" w:color="000000"/>
-            </w:tcBorders>
-            <w:shd w:val="clear" w:color="auto" w:fill="FFFFFF"/>
-            <w:tcMar>
-              <w:top w:w="0" w:type="dxa"/>
-              <w:bottom w:w="0" w:type="dxa"/>
-              <w:left w:w="0" w:type="dxa"/>
-              <w:right w:w="0" w:type="dxa"/>
-            </w:tcMar>
-            <w:vAlign w:val="center"/>
-          </w:tcPr>
-          <w:p>
-            <w:pPr>
-              <w:pStyle w:val="Normal"/>
-              <w:jc w:val="left"/>
-              <w:pBdr>
-                <w:bottom w:val="none" w:sz="0" w:space="0" w:color="000000"/>
-                <w:top w:val="none" w:sz="0" w:space="0" w:color="000000"/>
-                <w:left w:val="none" w:sz="0" w:space="0" w:color="000000"/>
-                <w:right w:val="none" w:sz="0" w:space="0" w:color="000000"/>
-              </w:pBdr>
-              <w:spacing w:after="100" w:before="100" w:line="240"/>
-              <w:ind w:left="100" w:right="100" w:firstLine="0" w:firstLineChars="0"/>
-            </w:pPr>
-            <w:r>
-              <w:rPr>
-                <w:rFonts w:ascii="Arial" w:hAnsi="Arial" w:eastAsia="Arial" w:cs="Arial"/>
-                <w:i w:val="false"/>
-                <w:b w:val="false"/>
-                <w:u w:val="none"/>
-                <w:sz w:val="22"/>
-                <w:szCs w:val="22"/>
-                <w:color w:val="000000"/>
-              </w:rPr>
-              <w:t xml:space="preserve">1.11 (1.08 to 1.14)</w:t>
+              <w:t xml:space="preserve">0.53% (0.25% to 0.8%)</w:t>
             </w:r>
           </w:p>
         </w:tc>
@@ -1132,7 +1061,51 @@
         <w:trPr>
           <w:trHeight w:val="617" w:hRule="auto"/>
         </w:trPr>
-        body5
+        body 8
+        <w:tc>
+          <w:tcPr>
+            <w:tcBorders>
+              <w:bottom w:val="none" w:sz="0" w:space="0" w:color="000000"/>
+              <w:top w:val="none" w:sz="0" w:space="0" w:color="000000"/>
+              <w:left w:val="none" w:sz="0" w:space="0" w:color="000000"/>
+              <w:right w:val="none" w:sz="0" w:space="0" w:color="000000"/>
+            </w:tcBorders>
+            <w:shd w:val="clear" w:color="auto" w:fill="FFFFFF"/>
+            <w:tcMar>
+              <w:top w:w="0" w:type="dxa"/>
+              <w:bottom w:w="0" w:type="dxa"/>
+              <w:left w:w="0" w:type="dxa"/>
+              <w:right w:w="0" w:type="dxa"/>
+            </w:tcMar>
+            <w:vAlign w:val="center"/>
+          </w:tcPr>
+          <w:p>
+            <w:pPr>
+              <w:pStyle w:val="Normal"/>
+              <w:jc w:val="left"/>
+              <w:pBdr>
+                <w:bottom w:val="none" w:sz="0" w:space="0" w:color="000000"/>
+                <w:top w:val="none" w:sz="0" w:space="0" w:color="000000"/>
+                <w:left w:val="none" w:sz="0" w:space="0" w:color="000000"/>
+                <w:right w:val="none" w:sz="0" w:space="0" w:color="000000"/>
+              </w:pBdr>
+              <w:spacing w:after="100" w:before="100" w:line="240"/>
+              <w:ind w:left="100" w:right="100" w:firstLine="0" w:firstLineChars="0"/>
+            </w:pPr>
+            <w:r>
+              <w:rPr>
+                <w:rFonts w:ascii="Arial" w:hAnsi="Arial" w:eastAsia="Arial" w:cs="Arial"/>
+                <w:i w:val="false"/>
+                <w:b w:val="true"/>
+                <w:u w:val="none"/>
+                <w:sz w:val="22"/>
+                <w:szCs w:val="22"/>
+                <w:color w:val="000000"/>
+              </w:rPr>
+              <w:t xml:space="preserve"/>
+            </w:r>
+          </w:p>
+        </w:tc>
         <w:tc>
           <w:tcPr>
             <w:tcBorders>
@@ -1173,7 +1146,7 @@
                 <w:szCs w:val="22"/>
                 <w:color w:val="000000"/>
               </w:rPr>
-              <w:t xml:space="preserve">Calibration intercept (95% CI)</w:t>
+              <w:t xml:space="preserve">Calibration Intercept</w:t>
             </w:r>
           </w:p>
         </w:tc>
@@ -1217,139 +1190,7 @@
                 <w:szCs w:val="22"/>
                 <w:color w:val="000000"/>
               </w:rPr>
-              <w:t xml:space="preserve">0.6 (0.47 to 0.73)</w:t>
-            </w:r>
-          </w:p>
-        </w:tc>
-        <w:tc>
-          <w:tcPr>
-            <w:tcBorders>
-              <w:bottom w:val="none" w:sz="0" w:space="0" w:color="000000"/>
-              <w:top w:val="none" w:sz="0" w:space="0" w:color="000000"/>
-              <w:left w:val="none" w:sz="0" w:space="0" w:color="000000"/>
-              <w:right w:val="none" w:sz="0" w:space="0" w:color="000000"/>
-            </w:tcBorders>
-            <w:shd w:val="clear" w:color="auto" w:fill="FFFFFF"/>
-            <w:tcMar>
-              <w:top w:w="0" w:type="dxa"/>
-              <w:bottom w:w="0" w:type="dxa"/>
-              <w:left w:w="0" w:type="dxa"/>
-              <w:right w:w="0" w:type="dxa"/>
-            </w:tcMar>
-            <w:vAlign w:val="center"/>
-          </w:tcPr>
-          <w:p>
-            <w:pPr>
-              <w:pStyle w:val="Normal"/>
-              <w:jc w:val="left"/>
-              <w:pBdr>
-                <w:bottom w:val="none" w:sz="0" w:space="0" w:color="000000"/>
-                <w:top w:val="none" w:sz="0" w:space="0" w:color="000000"/>
-                <w:left w:val="none" w:sz="0" w:space="0" w:color="000000"/>
-                <w:right w:val="none" w:sz="0" w:space="0" w:color="000000"/>
-              </w:pBdr>
-              <w:spacing w:after="100" w:before="100" w:line="240"/>
-              <w:ind w:left="100" w:right="100" w:firstLine="0" w:firstLineChars="0"/>
-            </w:pPr>
-            <w:r>
-              <w:rPr>
-                <w:rFonts w:ascii="Arial" w:hAnsi="Arial" w:eastAsia="Arial" w:cs="Arial"/>
-                <w:i w:val="false"/>
-                <w:b w:val="false"/>
-                <w:u w:val="none"/>
-                <w:sz w:val="22"/>
-                <w:szCs w:val="22"/>
-                <w:color w:val="000000"/>
-              </w:rPr>
               <w:t xml:space="preserve">-0.09 (-0.2 to 0.02)</w:t>
-            </w:r>
-          </w:p>
-        </w:tc>
-        <w:tc>
-          <w:tcPr>
-            <w:tcBorders>
-              <w:bottom w:val="none" w:sz="0" w:space="0" w:color="000000"/>
-              <w:top w:val="none" w:sz="0" w:space="0" w:color="000000"/>
-              <w:left w:val="none" w:sz="0" w:space="0" w:color="000000"/>
-              <w:right w:val="none" w:sz="0" w:space="0" w:color="000000"/>
-            </w:tcBorders>
-            <w:shd w:val="clear" w:color="auto" w:fill="FFFFFF"/>
-            <w:tcMar>
-              <w:top w:w="0" w:type="dxa"/>
-              <w:bottom w:w="0" w:type="dxa"/>
-              <w:left w:w="0" w:type="dxa"/>
-              <w:right w:w="0" w:type="dxa"/>
-            </w:tcMar>
-            <w:vAlign w:val="center"/>
-          </w:tcPr>
-          <w:p>
-            <w:pPr>
-              <w:pStyle w:val="Normal"/>
-              <w:jc w:val="left"/>
-              <w:pBdr>
-                <w:bottom w:val="none" w:sz="0" w:space="0" w:color="000000"/>
-                <w:top w:val="none" w:sz="0" w:space="0" w:color="000000"/>
-                <w:left w:val="none" w:sz="0" w:space="0" w:color="000000"/>
-                <w:right w:val="none" w:sz="0" w:space="0" w:color="000000"/>
-              </w:pBdr>
-              <w:spacing w:after="100" w:before="100" w:line="240"/>
-              <w:ind w:left="100" w:right="100" w:firstLine="0" w:firstLineChars="0"/>
-            </w:pPr>
-            <w:r>
-              <w:rPr>
-                <w:rFonts w:ascii="Arial" w:hAnsi="Arial" w:eastAsia="Arial" w:cs="Arial"/>
-                <w:i w:val="false"/>
-                <w:b w:val="false"/>
-                <w:u w:val="none"/>
-                <w:sz w:val="22"/>
-                <w:szCs w:val="22"/>
-                <w:color w:val="000000"/>
-              </w:rPr>
-              <w:t xml:space="preserve">0.59 (0.46 to 0.72)</w:t>
-            </w:r>
-          </w:p>
-        </w:tc>
-        <w:tc>
-          <w:tcPr>
-            <w:tcBorders>
-              <w:bottom w:val="none" w:sz="0" w:space="0" w:color="000000"/>
-              <w:top w:val="none" w:sz="0" w:space="0" w:color="000000"/>
-              <w:left w:val="none" w:sz="0" w:space="0" w:color="000000"/>
-              <w:right w:val="none" w:sz="0" w:space="0" w:color="000000"/>
-            </w:tcBorders>
-            <w:shd w:val="clear" w:color="auto" w:fill="FFFFFF"/>
-            <w:tcMar>
-              <w:top w:w="0" w:type="dxa"/>
-              <w:bottom w:w="0" w:type="dxa"/>
-              <w:left w:w="0" w:type="dxa"/>
-              <w:right w:w="0" w:type="dxa"/>
-            </w:tcMar>
-            <w:vAlign w:val="center"/>
-          </w:tcPr>
-          <w:p>
-            <w:pPr>
-              <w:pStyle w:val="Normal"/>
-              <w:jc w:val="left"/>
-              <w:pBdr>
-                <w:bottom w:val="none" w:sz="0" w:space="0" w:color="000000"/>
-                <w:top w:val="none" w:sz="0" w:space="0" w:color="000000"/>
-                <w:left w:val="none" w:sz="0" w:space="0" w:color="000000"/>
-                <w:right w:val="none" w:sz="0" w:space="0" w:color="000000"/>
-              </w:pBdr>
-              <w:spacing w:after="100" w:before="100" w:line="240"/>
-              <w:ind w:left="100" w:right="100" w:firstLine="0" w:firstLineChars="0"/>
-            </w:pPr>
-            <w:r>
-              <w:rPr>
-                <w:rFonts w:ascii="Arial" w:hAnsi="Arial" w:eastAsia="Arial" w:cs="Arial"/>
-                <w:i w:val="false"/>
-                <w:b w:val="false"/>
-                <w:u w:val="none"/>
-                <w:sz w:val="22"/>
-                <w:szCs w:val="22"/>
-                <w:color w:val="000000"/>
-              </w:rPr>
-              <w:t xml:space="preserve">-0.12 (-0.23 to -0.01)</w:t>
             </w:r>
           </w:p>
         </w:tc>
@@ -1358,7 +1199,51 @@
         <w:trPr>
           <w:trHeight w:val="617" w:hRule="auto"/>
         </w:trPr>
-        body6
+        body 9
+        <w:tc>
+          <w:tcPr>
+            <w:tcBorders>
+              <w:bottom w:val="none" w:sz="0" w:space="0" w:color="000000"/>
+              <w:top w:val="none" w:sz="0" w:space="0" w:color="000000"/>
+              <w:left w:val="none" w:sz="0" w:space="0" w:color="000000"/>
+              <w:right w:val="none" w:sz="0" w:space="0" w:color="000000"/>
+            </w:tcBorders>
+            <w:shd w:val="clear" w:color="auto" w:fill="FFFFFF"/>
+            <w:tcMar>
+              <w:top w:w="0" w:type="dxa"/>
+              <w:bottom w:w="0" w:type="dxa"/>
+              <w:left w:w="0" w:type="dxa"/>
+              <w:right w:w="0" w:type="dxa"/>
+            </w:tcMar>
+            <w:vAlign w:val="center"/>
+          </w:tcPr>
+          <w:p>
+            <w:pPr>
+              <w:pStyle w:val="Normal"/>
+              <w:jc w:val="left"/>
+              <w:pBdr>
+                <w:bottom w:val="none" w:sz="0" w:space="0" w:color="000000"/>
+                <w:top w:val="none" w:sz="0" w:space="0" w:color="000000"/>
+                <w:left w:val="none" w:sz="0" w:space="0" w:color="000000"/>
+                <w:right w:val="none" w:sz="0" w:space="0" w:color="000000"/>
+              </w:pBdr>
+              <w:spacing w:after="100" w:before="100" w:line="240"/>
+              <w:ind w:left="100" w:right="100" w:firstLine="0" w:firstLineChars="0"/>
+            </w:pPr>
+            <w:r>
+              <w:rPr>
+                <w:rFonts w:ascii="Arial" w:hAnsi="Arial" w:eastAsia="Arial" w:cs="Arial"/>
+                <w:i w:val="false"/>
+                <w:b w:val="true"/>
+                <w:u w:val="none"/>
+                <w:sz w:val="22"/>
+                <w:szCs w:val="22"/>
+                <w:color w:val="000000"/>
+              </w:rPr>
+              <w:t xml:space="preserve"/>
+            </w:r>
+          </w:p>
+        </w:tc>
         <w:tc>
           <w:tcPr>
             <w:tcBorders>
@@ -1399,7 +1284,7 @@
                 <w:szCs w:val="22"/>
                 <w:color w:val="000000"/>
               </w:rPr>
-              <w:t xml:space="preserve">Calibration Slope (95% CI)</w:t>
+              <w:t xml:space="preserve">Calibration Slope</w:t>
             </w:r>
           </w:p>
         </w:tc>
@@ -1443,139 +1328,7 @@
                 <w:szCs w:val="22"/>
                 <w:color w:val="000000"/>
               </w:rPr>
-              <w:t xml:space="preserve">-0.27 (-0.34 to -0.21)</w:t>
-            </w:r>
-          </w:p>
-        </w:tc>
-        <w:tc>
-          <w:tcPr>
-            <w:tcBorders>
-              <w:bottom w:val="none" w:sz="0" w:space="0" w:color="000000"/>
-              <w:top w:val="none" w:sz="0" w:space="0" w:color="000000"/>
-              <w:left w:val="none" w:sz="0" w:space="0" w:color="000000"/>
-              <w:right w:val="none" w:sz="0" w:space="0" w:color="000000"/>
-            </w:tcBorders>
-            <w:shd w:val="clear" w:color="auto" w:fill="FFFFFF"/>
-            <w:tcMar>
-              <w:top w:w="0" w:type="dxa"/>
-              <w:bottom w:w="0" w:type="dxa"/>
-              <w:left w:w="0" w:type="dxa"/>
-              <w:right w:w="0" w:type="dxa"/>
-            </w:tcMar>
-            <w:vAlign w:val="center"/>
-          </w:tcPr>
-          <w:p>
-            <w:pPr>
-              <w:pStyle w:val="Normal"/>
-              <w:jc w:val="left"/>
-              <w:pBdr>
-                <w:bottom w:val="none" w:sz="0" w:space="0" w:color="000000"/>
-                <w:top w:val="none" w:sz="0" w:space="0" w:color="000000"/>
-                <w:left w:val="none" w:sz="0" w:space="0" w:color="000000"/>
-                <w:right w:val="none" w:sz="0" w:space="0" w:color="000000"/>
-              </w:pBdr>
-              <w:spacing w:after="100" w:before="100" w:line="240"/>
-              <w:ind w:left="100" w:right="100" w:firstLine="0" w:firstLineChars="0"/>
-            </w:pPr>
-            <w:r>
-              <w:rPr>
-                <w:rFonts w:ascii="Arial" w:hAnsi="Arial" w:eastAsia="Arial" w:cs="Arial"/>
-                <w:i w:val="false"/>
-                <w:b w:val="false"/>
-                <w:u w:val="none"/>
-                <w:sz w:val="22"/>
-                <w:szCs w:val="22"/>
-                <w:color w:val="000000"/>
-              </w:rPr>
               <w:t xml:space="preserve">-0.29 (-0.34 to -0.24)</w:t>
-            </w:r>
-          </w:p>
-        </w:tc>
-        <w:tc>
-          <w:tcPr>
-            <w:tcBorders>
-              <w:bottom w:val="none" w:sz="0" w:space="0" w:color="000000"/>
-              <w:top w:val="none" w:sz="0" w:space="0" w:color="000000"/>
-              <w:left w:val="none" w:sz="0" w:space="0" w:color="000000"/>
-              <w:right w:val="none" w:sz="0" w:space="0" w:color="000000"/>
-            </w:tcBorders>
-            <w:shd w:val="clear" w:color="auto" w:fill="FFFFFF"/>
-            <w:tcMar>
-              <w:top w:w="0" w:type="dxa"/>
-              <w:bottom w:w="0" w:type="dxa"/>
-              <w:left w:w="0" w:type="dxa"/>
-              <w:right w:w="0" w:type="dxa"/>
-            </w:tcMar>
-            <w:vAlign w:val="center"/>
-          </w:tcPr>
-          <w:p>
-            <w:pPr>
-              <w:pStyle w:val="Normal"/>
-              <w:jc w:val="left"/>
-              <w:pBdr>
-                <w:bottom w:val="none" w:sz="0" w:space="0" w:color="000000"/>
-                <w:top w:val="none" w:sz="0" w:space="0" w:color="000000"/>
-                <w:left w:val="none" w:sz="0" w:space="0" w:color="000000"/>
-                <w:right w:val="none" w:sz="0" w:space="0" w:color="000000"/>
-              </w:pBdr>
-              <w:spacing w:after="100" w:before="100" w:line="240"/>
-              <w:ind w:left="100" w:right="100" w:firstLine="0" w:firstLineChars="0"/>
-            </w:pPr>
-            <w:r>
-              <w:rPr>
-                <w:rFonts w:ascii="Arial" w:hAnsi="Arial" w:eastAsia="Arial" w:cs="Arial"/>
-                <w:i w:val="false"/>
-                <w:b w:val="false"/>
-                <w:u w:val="none"/>
-                <w:sz w:val="22"/>
-                <w:szCs w:val="22"/>
-                <w:color w:val="000000"/>
-              </w:rPr>
-              <w:t xml:space="preserve">-0.32 (-0.39 to -0.25)</w:t>
-            </w:r>
-          </w:p>
-        </w:tc>
-        <w:tc>
-          <w:tcPr>
-            <w:tcBorders>
-              <w:bottom w:val="none" w:sz="0" w:space="0" w:color="000000"/>
-              <w:top w:val="none" w:sz="0" w:space="0" w:color="000000"/>
-              <w:left w:val="none" w:sz="0" w:space="0" w:color="000000"/>
-              <w:right w:val="none" w:sz="0" w:space="0" w:color="000000"/>
-            </w:tcBorders>
-            <w:shd w:val="clear" w:color="auto" w:fill="FFFFFF"/>
-            <w:tcMar>
-              <w:top w:w="0" w:type="dxa"/>
-              <w:bottom w:w="0" w:type="dxa"/>
-              <w:left w:w="0" w:type="dxa"/>
-              <w:right w:w="0" w:type="dxa"/>
-            </w:tcMar>
-            <w:vAlign w:val="center"/>
-          </w:tcPr>
-          <w:p>
-            <w:pPr>
-              <w:pStyle w:val="Normal"/>
-              <w:jc w:val="left"/>
-              <w:pBdr>
-                <w:bottom w:val="none" w:sz="0" w:space="0" w:color="000000"/>
-                <w:top w:val="none" w:sz="0" w:space="0" w:color="000000"/>
-                <w:left w:val="none" w:sz="0" w:space="0" w:color="000000"/>
-                <w:right w:val="none" w:sz="0" w:space="0" w:color="000000"/>
-              </w:pBdr>
-              <w:spacing w:after="100" w:before="100" w:line="240"/>
-              <w:ind w:left="100" w:right="100" w:firstLine="0" w:firstLineChars="0"/>
-            </w:pPr>
-            <w:r>
-              <w:rPr>
-                <w:rFonts w:ascii="Arial" w:hAnsi="Arial" w:eastAsia="Arial" w:cs="Arial"/>
-                <w:i w:val="false"/>
-                <w:b w:val="false"/>
-                <w:u w:val="none"/>
-                <w:sz w:val="22"/>
-                <w:szCs w:val="22"/>
-                <w:color w:val="000000"/>
-              </w:rPr>
-              <w:t xml:space="preserve">-0.35 (-0.41 to -0.29)</w:t>
             </w:r>
           </w:p>
         </w:tc>
@@ -1584,10 +1337,10 @@
         <w:trPr>
           <w:trHeight w:val="571" w:hRule="auto"/>
         </w:trPr>
-        body7
-        <w:tc>
-          <w:tcPr>
-            <w:gridSpan w:val="5"/>
+        body10
+        <w:tc>
+          <w:tcPr>
+            <w:gridSpan w:val="3"/>
             <w:tcBorders>
               <w:bottom w:val="none" w:sz="0" w:space="0" w:color="000000"/>
               <w:top w:val="none" w:sz="0" w:space="0" w:color="000000"/>
@@ -1635,7 +1388,1729 @@
         <w:trPr>
           <w:trHeight w:val="617" w:hRule="auto"/>
         </w:trPr>
-        body8
+        body11
+        <w:tc>
+          <w:tcPr>
+            <w:tcBorders>
+              <w:bottom w:val="none" w:sz="0" w:space="0" w:color="000000"/>
+              <w:top w:val="none" w:sz="0" w:space="0" w:color="000000"/>
+              <w:left w:val="none" w:sz="0" w:space="0" w:color="000000"/>
+              <w:right w:val="none" w:sz="0" w:space="0" w:color="000000"/>
+            </w:tcBorders>
+            <w:shd w:val="clear" w:color="auto" w:fill="FFFFFF"/>
+            <w:tcMar>
+              <w:top w:w="0" w:type="dxa"/>
+              <w:bottom w:w="0" w:type="dxa"/>
+              <w:left w:w="0" w:type="dxa"/>
+              <w:right w:w="0" w:type="dxa"/>
+            </w:tcMar>
+            <w:vAlign w:val="center"/>
+          </w:tcPr>
+          <w:p>
+            <w:pPr>
+              <w:pStyle w:val="Normal"/>
+              <w:jc w:val="left"/>
+              <w:pBdr>
+                <w:bottom w:val="none" w:sz="0" w:space="0" w:color="000000"/>
+                <w:top w:val="none" w:sz="0" w:space="0" w:color="000000"/>
+                <w:left w:val="none" w:sz="0" w:space="0" w:color="000000"/>
+                <w:right w:val="none" w:sz="0" w:space="0" w:color="000000"/>
+              </w:pBdr>
+              <w:spacing w:after="100" w:before="100" w:line="240"/>
+              <w:ind w:left="100" w:right="100" w:firstLine="0" w:firstLineChars="0"/>
+            </w:pPr>
+            <w:r>
+              <w:rPr>
+                <w:rFonts w:ascii="Arial" w:hAnsi="Arial" w:eastAsia="Arial" w:cs="Arial"/>
+                <w:i w:val="false"/>
+                <w:b w:val="true"/>
+                <w:u w:val="none"/>
+                <w:sz w:val="22"/>
+                <w:szCs w:val="22"/>
+                <w:color w:val="000000"/>
+              </w:rPr>
+              <w:t xml:space="preserve"/>
+            </w:r>
+          </w:p>
+        </w:tc>
+        <w:tc>
+          <w:tcPr>
+            <w:tcBorders>
+              <w:bottom w:val="none" w:sz="0" w:space="0" w:color="000000"/>
+              <w:top w:val="none" w:sz="0" w:space="0" w:color="000000"/>
+              <w:left w:val="none" w:sz="0" w:space="0" w:color="000000"/>
+              <w:right w:val="none" w:sz="0" w:space="0" w:color="000000"/>
+            </w:tcBorders>
+            <w:shd w:val="clear" w:color="auto" w:fill="FFFFFF"/>
+            <w:tcMar>
+              <w:top w:w="0" w:type="dxa"/>
+              <w:bottom w:w="0" w:type="dxa"/>
+              <w:left w:w="0" w:type="dxa"/>
+              <w:right w:w="0" w:type="dxa"/>
+            </w:tcMar>
+            <w:vAlign w:val="center"/>
+          </w:tcPr>
+          <w:p>
+            <w:pPr>
+              <w:pStyle w:val="Normal"/>
+              <w:jc w:val="left"/>
+              <w:pBdr>
+                <w:bottom w:val="none" w:sz="0" w:space="0" w:color="000000"/>
+                <w:top w:val="none" w:sz="0" w:space="0" w:color="000000"/>
+                <w:left w:val="none" w:sz="0" w:space="0" w:color="000000"/>
+                <w:right w:val="none" w:sz="0" w:space="0" w:color="000000"/>
+              </w:pBdr>
+              <w:spacing w:after="100" w:before="100" w:line="240"/>
+              <w:ind w:left="100" w:right="100" w:firstLine="0" w:firstLineChars="0"/>
+            </w:pPr>
+            <w:r>
+              <w:rPr>
+                <w:rFonts w:ascii="Arial" w:hAnsi="Arial" w:eastAsia="Arial" w:cs="Arial"/>
+                <w:i w:val="false"/>
+                <w:b w:val="false"/>
+                <w:u w:val="none"/>
+                <w:sz w:val="22"/>
+                <w:szCs w:val="22"/>
+                <w:color w:val="000000"/>
+              </w:rPr>
+              <w:t xml:space="preserve">AUC</w:t>
+            </w:r>
+          </w:p>
+        </w:tc>
+        <w:tc>
+          <w:tcPr>
+            <w:tcBorders>
+              <w:bottom w:val="none" w:sz="0" w:space="0" w:color="000000"/>
+              <w:top w:val="none" w:sz="0" w:space="0" w:color="000000"/>
+              <w:left w:val="none" w:sz="0" w:space="0" w:color="000000"/>
+              <w:right w:val="none" w:sz="0" w:space="0" w:color="000000"/>
+            </w:tcBorders>
+            <w:shd w:val="clear" w:color="auto" w:fill="FFFFFF"/>
+            <w:tcMar>
+              <w:top w:w="0" w:type="dxa"/>
+              <w:bottom w:w="0" w:type="dxa"/>
+              <w:left w:w="0" w:type="dxa"/>
+              <w:right w:w="0" w:type="dxa"/>
+            </w:tcMar>
+            <w:vAlign w:val="center"/>
+          </w:tcPr>
+          <w:p>
+            <w:pPr>
+              <w:pStyle w:val="Normal"/>
+              <w:jc w:val="left"/>
+              <w:pBdr>
+                <w:bottom w:val="none" w:sz="0" w:space="0" w:color="000000"/>
+                <w:top w:val="none" w:sz="0" w:space="0" w:color="000000"/>
+                <w:left w:val="none" w:sz="0" w:space="0" w:color="000000"/>
+                <w:right w:val="none" w:sz="0" w:space="0" w:color="000000"/>
+              </w:pBdr>
+              <w:spacing w:after="100" w:before="100" w:line="240"/>
+              <w:ind w:left="100" w:right="100" w:firstLine="0" w:firstLineChars="0"/>
+            </w:pPr>
+            <w:r>
+              <w:rPr>
+                <w:rFonts w:ascii="Arial" w:hAnsi="Arial" w:eastAsia="Arial" w:cs="Arial"/>
+                <w:i w:val="false"/>
+                <w:b w:val="false"/>
+                <w:u w:val="none"/>
+                <w:sz w:val="22"/>
+                <w:szCs w:val="22"/>
+                <w:color w:val="000000"/>
+              </w:rPr>
+              <w:t xml:space="preserve">0.89 (0.88 to 0.9)</w:t>
+            </w:r>
+          </w:p>
+        </w:tc>
+      </w:tr>
+      <w:tr>
+        <w:trPr>
+          <w:trHeight w:val="615" w:hRule="auto"/>
+        </w:trPr>
+        body12
+        <w:tc>
+          <w:tcPr>
+            <w:gridSpan w:val="3"/>
+            <w:tcBorders>
+              <w:bottom w:val="none" w:sz="0" w:space="0" w:color="000000"/>
+              <w:top w:val="none" w:sz="0" w:space="0" w:color="000000"/>
+              <w:left w:val="none" w:sz="0" w:space="0" w:color="000000"/>
+              <w:right w:val="none" w:sz="0" w:space="0" w:color="000000"/>
+            </w:tcBorders>
+            <w:shd w:val="clear" w:color="auto" w:fill="FFFFFF"/>
+            <w:tcMar>
+              <w:top w:w="0" w:type="dxa"/>
+              <w:bottom w:w="0" w:type="dxa"/>
+              <w:left w:w="0" w:type="dxa"/>
+              <w:right w:w="0" w:type="dxa"/>
+            </w:tcMar>
+            <w:vAlign w:val="center"/>
+          </w:tcPr>
+          <w:p>
+            <w:pPr>
+              <w:pStyle w:val="Normal"/>
+              <w:jc w:val="left"/>
+              <w:pBdr>
+                <w:bottom w:val="none" w:sz="0" w:space="0" w:color="000000"/>
+                <w:top w:val="none" w:sz="0" w:space="0" w:color="000000"/>
+                <w:left w:val="none" w:sz="0" w:space="0" w:color="000000"/>
+                <w:right w:val="none" w:sz="0" w:space="0" w:color="000000"/>
+              </w:pBdr>
+              <w:spacing w:after="100" w:before="100" w:line="240"/>
+              <w:ind w:left="100" w:right="100" w:firstLine="0" w:firstLineChars="0"/>
+            </w:pPr>
+            <w:r>
+              <w:rPr>
+                <w:rFonts w:ascii="Arial" w:hAnsi="Arial" w:eastAsia="Arial" w:cs="Arial"/>
+                <w:i w:val="false"/>
+                <w:b w:val="true"/>
+                <w:u w:val="none"/>
+                <w:sz w:val="22"/>
+                <w:szCs w:val="22"/>
+                <w:color w:val="000000"/>
+              </w:rPr>
+              <w:t xml:space="preserve">Overall performance</w:t>
+            </w:r>
+          </w:p>
+        </w:tc>
+      </w:tr>
+      <w:tr>
+        <w:trPr>
+          <w:trHeight w:val="617" w:hRule="auto"/>
+        </w:trPr>
+        body13
+        <w:tc>
+          <w:tcPr>
+            <w:tcBorders>
+              <w:bottom w:val="none" w:sz="0" w:space="0" w:color="000000"/>
+              <w:top w:val="none" w:sz="0" w:space="0" w:color="000000"/>
+              <w:left w:val="none" w:sz="0" w:space="0" w:color="000000"/>
+              <w:right w:val="none" w:sz="0" w:space="0" w:color="000000"/>
+            </w:tcBorders>
+            <w:shd w:val="clear" w:color="auto" w:fill="FFFFFF"/>
+            <w:tcMar>
+              <w:top w:w="0" w:type="dxa"/>
+              <w:bottom w:w="0" w:type="dxa"/>
+              <w:left w:w="0" w:type="dxa"/>
+              <w:right w:w="0" w:type="dxa"/>
+            </w:tcMar>
+            <w:vAlign w:val="center"/>
+          </w:tcPr>
+          <w:p>
+            <w:pPr>
+              <w:pStyle w:val="Normal"/>
+              <w:jc w:val="left"/>
+              <w:pBdr>
+                <w:bottom w:val="none" w:sz="0" w:space="0" w:color="000000"/>
+                <w:top w:val="none" w:sz="0" w:space="0" w:color="000000"/>
+                <w:left w:val="none" w:sz="0" w:space="0" w:color="000000"/>
+                <w:right w:val="none" w:sz="0" w:space="0" w:color="000000"/>
+              </w:pBdr>
+              <w:spacing w:after="100" w:before="100" w:line="240"/>
+              <w:ind w:left="100" w:right="100" w:firstLine="0" w:firstLineChars="0"/>
+            </w:pPr>
+            <w:r>
+              <w:rPr>
+                <w:rFonts w:ascii="Arial" w:hAnsi="Arial" w:eastAsia="Arial" w:cs="Arial"/>
+                <w:i w:val="false"/>
+                <w:b w:val="true"/>
+                <w:u w:val="none"/>
+                <w:sz w:val="22"/>
+                <w:szCs w:val="22"/>
+                <w:color w:val="000000"/>
+              </w:rPr>
+              <w:t xml:space="preserve"/>
+            </w:r>
+          </w:p>
+        </w:tc>
+        <w:tc>
+          <w:tcPr>
+            <w:tcBorders>
+              <w:bottom w:val="none" w:sz="0" w:space="0" w:color="000000"/>
+              <w:top w:val="none" w:sz="0" w:space="0" w:color="000000"/>
+              <w:left w:val="none" w:sz="0" w:space="0" w:color="000000"/>
+              <w:right w:val="none" w:sz="0" w:space="0" w:color="000000"/>
+            </w:tcBorders>
+            <w:shd w:val="clear" w:color="auto" w:fill="FFFFFF"/>
+            <w:tcMar>
+              <w:top w:w="0" w:type="dxa"/>
+              <w:bottom w:w="0" w:type="dxa"/>
+              <w:left w:w="0" w:type="dxa"/>
+              <w:right w:w="0" w:type="dxa"/>
+            </w:tcMar>
+            <w:vAlign w:val="center"/>
+          </w:tcPr>
+          <w:p>
+            <w:pPr>
+              <w:pStyle w:val="Normal"/>
+              <w:jc w:val="left"/>
+              <w:pBdr>
+                <w:bottom w:val="none" w:sz="0" w:space="0" w:color="000000"/>
+                <w:top w:val="none" w:sz="0" w:space="0" w:color="000000"/>
+                <w:left w:val="none" w:sz="0" w:space="0" w:color="000000"/>
+                <w:right w:val="none" w:sz="0" w:space="0" w:color="000000"/>
+              </w:pBdr>
+              <w:spacing w:after="100" w:before="100" w:line="240"/>
+              <w:ind w:left="100" w:right="100" w:firstLine="0" w:firstLineChars="0"/>
+            </w:pPr>
+            <w:r>
+              <w:rPr>
+                <w:rFonts w:ascii="Arial" w:hAnsi="Arial" w:eastAsia="Arial" w:cs="Arial"/>
+                <w:i w:val="false"/>
+                <w:b w:val="false"/>
+                <w:u w:val="none"/>
+                <w:sz w:val="22"/>
+                <w:szCs w:val="22"/>
+                <w:color w:val="000000"/>
+              </w:rPr>
+              <w:t xml:space="preserve">Brier</w:t>
+            </w:r>
+          </w:p>
+        </w:tc>
+        <w:tc>
+          <w:tcPr>
+            <w:tcBorders>
+              <w:bottom w:val="none" w:sz="0" w:space="0" w:color="000000"/>
+              <w:top w:val="none" w:sz="0" w:space="0" w:color="000000"/>
+              <w:left w:val="none" w:sz="0" w:space="0" w:color="000000"/>
+              <w:right w:val="none" w:sz="0" w:space="0" w:color="000000"/>
+            </w:tcBorders>
+            <w:shd w:val="clear" w:color="auto" w:fill="FFFFFF"/>
+            <w:tcMar>
+              <w:top w:w="0" w:type="dxa"/>
+              <w:bottom w:w="0" w:type="dxa"/>
+              <w:left w:w="0" w:type="dxa"/>
+              <w:right w:w="0" w:type="dxa"/>
+            </w:tcMar>
+            <w:vAlign w:val="center"/>
+          </w:tcPr>
+          <w:p>
+            <w:pPr>
+              <w:pStyle w:val="Normal"/>
+              <w:jc w:val="left"/>
+              <w:pBdr>
+                <w:bottom w:val="none" w:sz="0" w:space="0" w:color="000000"/>
+                <w:top w:val="none" w:sz="0" w:space="0" w:color="000000"/>
+                <w:left w:val="none" w:sz="0" w:space="0" w:color="000000"/>
+                <w:right w:val="none" w:sz="0" w:space="0" w:color="000000"/>
+              </w:pBdr>
+              <w:spacing w:after="100" w:before="100" w:line="240"/>
+              <w:ind w:left="100" w:right="100" w:firstLine="0" w:firstLineChars="0"/>
+            </w:pPr>
+            <w:r>
+              <w:rPr>
+                <w:rFonts w:ascii="Arial" w:hAnsi="Arial" w:eastAsia="Arial" w:cs="Arial"/>
+                <w:i w:val="false"/>
+                <w:b w:val="false"/>
+                <w:u w:val="none"/>
+                <w:sz w:val="22"/>
+                <w:szCs w:val="22"/>
+                <w:color w:val="000000"/>
+              </w:rPr>
+              <w:t xml:space="preserve">0.04 (0.03 to 0.04)</w:t>
+            </w:r>
+          </w:p>
+        </w:tc>
+      </w:tr>
+      <w:tr>
+        <w:trPr>
+          <w:trHeight w:val="411" w:hRule="auto"/>
+        </w:trPr>
+        body14
+        <w:tc>
+          <w:tcPr>
+            <w:tcBorders>
+              <w:bottom w:val="none" w:sz="0" w:space="0" w:color="000000"/>
+              <w:top w:val="none" w:sz="0" w:space="0" w:color="000000"/>
+              <w:left w:val="none" w:sz="0" w:space="0" w:color="000000"/>
+              <w:right w:val="none" w:sz="0" w:space="0" w:color="000000"/>
+            </w:tcBorders>
+            <w:shd w:val="clear" w:color="auto" w:fill="FFFFFF"/>
+            <w:tcMar>
+              <w:top w:w="0" w:type="dxa"/>
+              <w:bottom w:w="0" w:type="dxa"/>
+              <w:left w:w="0" w:type="dxa"/>
+              <w:right w:w="0" w:type="dxa"/>
+            </w:tcMar>
+            <w:vAlign w:val="center"/>
+          </w:tcPr>
+          <w:p>
+            <w:pPr>
+              <w:pStyle w:val="Normal"/>
+              <w:jc w:val="left"/>
+              <w:pBdr>
+                <w:bottom w:val="none" w:sz="0" w:space="0" w:color="000000"/>
+                <w:top w:val="none" w:sz="0" w:space="0" w:color="000000"/>
+                <w:left w:val="none" w:sz="0" w:space="0" w:color="000000"/>
+                <w:right w:val="none" w:sz="0" w:space="0" w:color="000000"/>
+              </w:pBdr>
+              <w:spacing w:after="100" w:before="100" w:line="240"/>
+              <w:ind w:left="100" w:right="100" w:firstLine="0" w:firstLineChars="0"/>
+            </w:pPr>
+            <w:r>
+              <w:rPr>
+                <w:rFonts w:ascii="Arial" w:hAnsi="Arial" w:eastAsia="Arial" w:cs="Arial"/>
+                <w:i w:val="false"/>
+                <w:b w:val="true"/>
+                <w:u w:val="none"/>
+                <w:sz w:val="22"/>
+                <w:szCs w:val="22"/>
+                <w:color w:val="000000"/>
+              </w:rPr>
+              <w:t xml:space="preserve"/>
+            </w:r>
+          </w:p>
+        </w:tc>
+        <w:tc>
+          <w:tcPr>
+            <w:tcBorders>
+              <w:bottom w:val="none" w:sz="0" w:space="0" w:color="000000"/>
+              <w:top w:val="none" w:sz="0" w:space="0" w:color="000000"/>
+              <w:left w:val="none" w:sz="0" w:space="0" w:color="000000"/>
+              <w:right w:val="none" w:sz="0" w:space="0" w:color="000000"/>
+            </w:tcBorders>
+            <w:shd w:val="clear" w:color="auto" w:fill="FFFFFF"/>
+            <w:tcMar>
+              <w:top w:w="0" w:type="dxa"/>
+              <w:bottom w:w="0" w:type="dxa"/>
+              <w:left w:w="0" w:type="dxa"/>
+              <w:right w:w="0" w:type="dxa"/>
+            </w:tcMar>
+            <w:vAlign w:val="center"/>
+          </w:tcPr>
+          <w:p>
+            <w:pPr>
+              <w:pStyle w:val="Normal"/>
+              <w:jc w:val="left"/>
+              <w:pBdr>
+                <w:bottom w:val="none" w:sz="0" w:space="0" w:color="000000"/>
+                <w:top w:val="none" w:sz="0" w:space="0" w:color="000000"/>
+                <w:left w:val="none" w:sz="0" w:space="0" w:color="000000"/>
+                <w:right w:val="none" w:sz="0" w:space="0" w:color="000000"/>
+              </w:pBdr>
+              <w:spacing w:after="100" w:before="100" w:line="240"/>
+              <w:ind w:left="100" w:right="100" w:firstLine="0" w:firstLineChars="0"/>
+            </w:pPr>
+            <w:r>
+              <w:rPr>
+                <w:rFonts w:ascii="Arial" w:hAnsi="Arial" w:eastAsia="Arial" w:cs="Arial"/>
+                <w:i w:val="false"/>
+                <w:b w:val="false"/>
+                <w:u w:val="none"/>
+                <w:sz w:val="22"/>
+                <w:szCs w:val="22"/>
+                <w:color w:val="000000"/>
+              </w:rPr>
+              <w:t xml:space="preserve"/>
+            </w:r>
+          </w:p>
+        </w:tc>
+        <w:tc>
+          <w:tcPr>
+            <w:tcBorders>
+              <w:bottom w:val="none" w:sz="0" w:space="0" w:color="000000"/>
+              <w:top w:val="none" w:sz="0" w:space="0" w:color="000000"/>
+              <w:left w:val="none" w:sz="0" w:space="0" w:color="000000"/>
+              <w:right w:val="none" w:sz="0" w:space="0" w:color="000000"/>
+            </w:tcBorders>
+            <w:shd w:val="clear" w:color="auto" w:fill="FFFFFF"/>
+            <w:tcMar>
+              <w:top w:w="0" w:type="dxa"/>
+              <w:bottom w:w="0" w:type="dxa"/>
+              <w:left w:w="0" w:type="dxa"/>
+              <w:right w:w="0" w:type="dxa"/>
+            </w:tcMar>
+            <w:vAlign w:val="center"/>
+          </w:tcPr>
+          <w:p>
+            <w:pPr>
+              <w:pStyle w:val="Normal"/>
+              <w:jc w:val="left"/>
+              <w:pBdr>
+                <w:bottom w:val="none" w:sz="0" w:space="0" w:color="000000"/>
+                <w:top w:val="none" w:sz="0" w:space="0" w:color="000000"/>
+                <w:left w:val="none" w:sz="0" w:space="0" w:color="000000"/>
+                <w:right w:val="none" w:sz="0" w:space="0" w:color="000000"/>
+              </w:pBdr>
+              <w:spacing w:after="100" w:before="100" w:line="240"/>
+              <w:ind w:left="100" w:right="100" w:firstLine="0" w:firstLineChars="0"/>
+            </w:pPr>
+            <w:r>
+              <w:rPr>
+                <w:rFonts w:ascii="Arial" w:hAnsi="Arial" w:eastAsia="Arial" w:cs="Arial"/>
+                <w:i w:val="false"/>
+                <w:b w:val="false"/>
+                <w:u w:val="none"/>
+                <w:sz w:val="22"/>
+                <w:szCs w:val="22"/>
+                <w:color w:val="000000"/>
+              </w:rPr>
+              <w:t xml:space="preserve"/>
+            </w:r>
+          </w:p>
+        </w:tc>
+      </w:tr>
+      <w:tr>
+        <w:trPr>
+          <w:trHeight w:val="612" w:hRule="auto"/>
+        </w:trPr>
+        body15
+        <w:tc>
+          <w:tcPr>
+            <w:tcBorders>
+              <w:bottom w:val="none" w:sz="0" w:space="0" w:color="000000"/>
+              <w:top w:val="none" w:sz="0" w:space="0" w:color="000000"/>
+              <w:left w:val="none" w:sz="0" w:space="0" w:color="000000"/>
+              <w:right w:val="none" w:sz="0" w:space="0" w:color="000000"/>
+            </w:tcBorders>
+            <w:shd w:val="clear" w:color="auto" w:fill="FFFFFF"/>
+            <w:tcMar>
+              <w:top w:w="0" w:type="dxa"/>
+              <w:bottom w:w="0" w:type="dxa"/>
+              <w:left w:w="0" w:type="dxa"/>
+              <w:right w:w="0" w:type="dxa"/>
+            </w:tcMar>
+            <w:vAlign w:val="center"/>
+          </w:tcPr>
+          <w:p>
+            <w:pPr>
+              <w:pStyle w:val="Normal"/>
+              <w:jc w:val="left"/>
+              <w:pBdr>
+                <w:bottom w:val="none" w:sz="0" w:space="0" w:color="000000"/>
+                <w:top w:val="none" w:sz="0" w:space="0" w:color="000000"/>
+                <w:left w:val="none" w:sz="0" w:space="0" w:color="000000"/>
+                <w:right w:val="none" w:sz="0" w:space="0" w:color="000000"/>
+              </w:pBdr>
+              <w:spacing w:after="100" w:before="100" w:line="240"/>
+              <w:ind w:left="100" w:right="100" w:firstLine="0" w:firstLineChars="0"/>
+            </w:pPr>
+            <w:r>
+              <w:rPr>
+                <w:rFonts w:ascii="Arial" w:hAnsi="Arial" w:eastAsia="Arial" w:cs="Arial"/>
+                <w:i w:val="false"/>
+                <w:b w:val="true"/>
+                <w:u w:val="none"/>
+                <w:sz w:val="22"/>
+                <w:szCs w:val="22"/>
+                <w:color w:val="000000"/>
+              </w:rPr>
+              <w:t xml:space="preserve">5 years</w:t>
+            </w:r>
+          </w:p>
+        </w:tc>
+        <w:tc>
+          <w:tcPr>
+            <w:tcBorders>
+              <w:bottom w:val="none" w:sz="0" w:space="0" w:color="000000"/>
+              <w:top w:val="none" w:sz="0" w:space="0" w:color="000000"/>
+              <w:left w:val="none" w:sz="0" w:space="0" w:color="000000"/>
+              <w:right w:val="none" w:sz="0" w:space="0" w:color="000000"/>
+            </w:tcBorders>
+            <w:shd w:val="clear" w:color="auto" w:fill="FFFFFF"/>
+            <w:tcMar>
+              <w:top w:w="0" w:type="dxa"/>
+              <w:bottom w:w="0" w:type="dxa"/>
+              <w:left w:w="0" w:type="dxa"/>
+              <w:right w:w="0" w:type="dxa"/>
+            </w:tcMar>
+            <w:vAlign w:val="center"/>
+          </w:tcPr>
+          <w:p>
+            <w:pPr>
+              <w:pStyle w:val="Normal"/>
+              <w:jc w:val="left"/>
+              <w:pBdr>
+                <w:bottom w:val="none" w:sz="0" w:space="0" w:color="000000"/>
+                <w:top w:val="none" w:sz="0" w:space="0" w:color="000000"/>
+                <w:left w:val="none" w:sz="0" w:space="0" w:color="000000"/>
+                <w:right w:val="none" w:sz="0" w:space="0" w:color="000000"/>
+              </w:pBdr>
+              <w:spacing w:after="100" w:before="100" w:line="240"/>
+              <w:ind w:left="100" w:right="100" w:firstLine="0" w:firstLineChars="0"/>
+            </w:pPr>
+            <w:r>
+              <w:rPr>
+                <w:rFonts w:ascii="Arial" w:hAnsi="Arial" w:eastAsia="Arial" w:cs="Arial"/>
+                <w:i w:val="false"/>
+                <w:b w:val="false"/>
+                <w:u w:val="none"/>
+                <w:sz w:val="22"/>
+                <w:szCs w:val="22"/>
+                <w:color w:val="000000"/>
+              </w:rPr>
+              <w:t xml:space="preserve"/>
+            </w:r>
+          </w:p>
+        </w:tc>
+        <w:tc>
+          <w:tcPr>
+            <w:tcBorders>
+              <w:bottom w:val="none" w:sz="0" w:space="0" w:color="000000"/>
+              <w:top w:val="none" w:sz="0" w:space="0" w:color="000000"/>
+              <w:left w:val="none" w:sz="0" w:space="0" w:color="000000"/>
+              <w:right w:val="none" w:sz="0" w:space="0" w:color="000000"/>
+            </w:tcBorders>
+            <w:shd w:val="clear" w:color="auto" w:fill="FFFFFF"/>
+            <w:tcMar>
+              <w:top w:w="0" w:type="dxa"/>
+              <w:bottom w:w="0" w:type="dxa"/>
+              <w:left w:w="0" w:type="dxa"/>
+              <w:right w:w="0" w:type="dxa"/>
+            </w:tcMar>
+            <w:vAlign w:val="center"/>
+          </w:tcPr>
+          <w:p>
+            <w:pPr>
+              <w:pStyle w:val="Normal"/>
+              <w:jc w:val="left"/>
+              <w:pBdr>
+                <w:bottom w:val="none" w:sz="0" w:space="0" w:color="000000"/>
+                <w:top w:val="none" w:sz="0" w:space="0" w:color="000000"/>
+                <w:left w:val="none" w:sz="0" w:space="0" w:color="000000"/>
+                <w:right w:val="none" w:sz="0" w:space="0" w:color="000000"/>
+              </w:pBdr>
+              <w:spacing w:after="100" w:before="100" w:line="240"/>
+              <w:ind w:left="100" w:right="100" w:firstLine="0" w:firstLineChars="0"/>
+            </w:pPr>
+            <w:r>
+              <w:rPr>
+                <w:rFonts w:ascii="Arial" w:hAnsi="Arial" w:eastAsia="Arial" w:cs="Arial"/>
+                <w:i w:val="false"/>
+                <w:b w:val="false"/>
+                <w:u w:val="none"/>
+                <w:sz w:val="22"/>
+                <w:szCs w:val="22"/>
+                <w:color w:val="000000"/>
+              </w:rPr>
+              <w:t xml:space="preserve"/>
+            </w:r>
+          </w:p>
+        </w:tc>
+      </w:tr>
+      <w:tr>
+        <w:trPr>
+          <w:trHeight w:val="574" w:hRule="auto"/>
+        </w:trPr>
+        body16
+        <w:tc>
+          <w:tcPr>
+            <w:gridSpan w:val="3"/>
+            <w:tcBorders>
+              <w:bottom w:val="none" w:sz="0" w:space="0" w:color="000000"/>
+              <w:top w:val="none" w:sz="0" w:space="0" w:color="000000"/>
+              <w:left w:val="none" w:sz="0" w:space="0" w:color="000000"/>
+              <w:right w:val="none" w:sz="0" w:space="0" w:color="000000"/>
+            </w:tcBorders>
+            <w:shd w:val="clear" w:color="auto" w:fill="FFFFFF"/>
+            <w:tcMar>
+              <w:top w:w="0" w:type="dxa"/>
+              <w:bottom w:w="0" w:type="dxa"/>
+              <w:left w:w="0" w:type="dxa"/>
+              <w:right w:w="0" w:type="dxa"/>
+            </w:tcMar>
+            <w:vAlign w:val="center"/>
+          </w:tcPr>
+          <w:p>
+            <w:pPr>
+              <w:pStyle w:val="Normal"/>
+              <w:jc w:val="left"/>
+              <w:pBdr>
+                <w:bottom w:val="none" w:sz="0" w:space="0" w:color="000000"/>
+                <w:top w:val="none" w:sz="0" w:space="0" w:color="000000"/>
+                <w:left w:val="none" w:sz="0" w:space="0" w:color="000000"/>
+                <w:right w:val="none" w:sz="0" w:space="0" w:color="000000"/>
+              </w:pBdr>
+              <w:spacing w:after="100" w:before="100" w:line="240"/>
+              <w:ind w:left="100" w:right="100" w:firstLine="0" w:firstLineChars="0"/>
+            </w:pPr>
+            <w:r>
+              <w:rPr>
+                <w:rFonts w:ascii="Arial" w:hAnsi="Arial" w:eastAsia="Arial" w:cs="Arial"/>
+                <w:i w:val="false"/>
+                <w:b w:val="true"/>
+                <w:u w:val="none"/>
+                <w:sz w:val="22"/>
+                <w:szCs w:val="22"/>
+                <w:color w:val="000000"/>
+              </w:rPr>
+              <w:t xml:space="preserve">Calibration</w:t>
+            </w:r>
+          </w:p>
+        </w:tc>
+      </w:tr>
+      <w:tr>
+        <w:trPr>
+          <w:trHeight w:val="614" w:hRule="auto"/>
+        </w:trPr>
+        body17
+        <w:tc>
+          <w:tcPr>
+            <w:tcBorders>
+              <w:bottom w:val="none" w:sz="0" w:space="0" w:color="000000"/>
+              <w:top w:val="none" w:sz="0" w:space="0" w:color="000000"/>
+              <w:left w:val="none" w:sz="0" w:space="0" w:color="000000"/>
+              <w:right w:val="none" w:sz="0" w:space="0" w:color="000000"/>
+            </w:tcBorders>
+            <w:shd w:val="clear" w:color="auto" w:fill="FFFFFF"/>
+            <w:tcMar>
+              <w:top w:w="0" w:type="dxa"/>
+              <w:bottom w:w="0" w:type="dxa"/>
+              <w:left w:w="0" w:type="dxa"/>
+              <w:right w:w="0" w:type="dxa"/>
+            </w:tcMar>
+            <w:vAlign w:val="center"/>
+          </w:tcPr>
+          <w:p>
+            <w:pPr>
+              <w:pStyle w:val="Normal"/>
+              <w:jc w:val="left"/>
+              <w:pBdr>
+                <w:bottom w:val="none" w:sz="0" w:space="0" w:color="000000"/>
+                <w:top w:val="none" w:sz="0" w:space="0" w:color="000000"/>
+                <w:left w:val="none" w:sz="0" w:space="0" w:color="000000"/>
+                <w:right w:val="none" w:sz="0" w:space="0" w:color="000000"/>
+              </w:pBdr>
+              <w:spacing w:after="100" w:before="100" w:line="240"/>
+              <w:ind w:left="100" w:right="100" w:firstLine="0" w:firstLineChars="0"/>
+            </w:pPr>
+            <w:r>
+              <w:rPr>
+                <w:rFonts w:ascii="Arial" w:hAnsi="Arial" w:eastAsia="Arial" w:cs="Arial"/>
+                <w:i w:val="false"/>
+                <w:b w:val="true"/>
+                <w:u w:val="none"/>
+                <w:sz w:val="22"/>
+                <w:szCs w:val="22"/>
+                <w:color w:val="000000"/>
+              </w:rPr>
+              <w:t xml:space="preserve"/>
+            </w:r>
+          </w:p>
+        </w:tc>
+        <w:tc>
+          <w:tcPr>
+            <w:tcBorders>
+              <w:bottom w:val="none" w:sz="0" w:space="0" w:color="000000"/>
+              <w:top w:val="none" w:sz="0" w:space="0" w:color="000000"/>
+              <w:left w:val="none" w:sz="0" w:space="0" w:color="000000"/>
+              <w:right w:val="none" w:sz="0" w:space="0" w:color="000000"/>
+            </w:tcBorders>
+            <w:shd w:val="clear" w:color="auto" w:fill="FFFFFF"/>
+            <w:tcMar>
+              <w:top w:w="0" w:type="dxa"/>
+              <w:bottom w:w="0" w:type="dxa"/>
+              <w:left w:w="0" w:type="dxa"/>
+              <w:right w:w="0" w:type="dxa"/>
+            </w:tcMar>
+            <w:vAlign w:val="center"/>
+          </w:tcPr>
+          <w:p>
+            <w:pPr>
+              <w:pStyle w:val="Normal"/>
+              <w:jc w:val="left"/>
+              <w:pBdr>
+                <w:bottom w:val="none" w:sz="0" w:space="0" w:color="000000"/>
+                <w:top w:val="none" w:sz="0" w:space="0" w:color="000000"/>
+                <w:left w:val="none" w:sz="0" w:space="0" w:color="000000"/>
+                <w:right w:val="none" w:sz="0" w:space="0" w:color="000000"/>
+              </w:pBdr>
+              <w:spacing w:after="100" w:before="100" w:line="240"/>
+              <w:ind w:left="100" w:right="100" w:firstLine="0" w:firstLineChars="0"/>
+            </w:pPr>
+            <w:r>
+              <w:rPr>
+                <w:rFonts w:ascii="Arial" w:hAnsi="Arial" w:eastAsia="Arial" w:cs="Arial"/>
+                <w:i w:val="false"/>
+                <w:b w:val="false"/>
+                <w:u w:val="none"/>
+                <w:sz w:val="22"/>
+                <w:szCs w:val="22"/>
+                <w:color w:val="000000"/>
+              </w:rPr>
+              <w:t xml:space="preserve">Average predicted risk</w:t>
+            </w:r>
+          </w:p>
+        </w:tc>
+        <w:tc>
+          <w:tcPr>
+            <w:tcBorders>
+              <w:bottom w:val="none" w:sz="0" w:space="0" w:color="000000"/>
+              <w:top w:val="none" w:sz="0" w:space="0" w:color="000000"/>
+              <w:left w:val="none" w:sz="0" w:space="0" w:color="000000"/>
+              <w:right w:val="none" w:sz="0" w:space="0" w:color="000000"/>
+            </w:tcBorders>
+            <w:shd w:val="clear" w:color="auto" w:fill="FFFFFF"/>
+            <w:tcMar>
+              <w:top w:w="0" w:type="dxa"/>
+              <w:bottom w:w="0" w:type="dxa"/>
+              <w:left w:w="0" w:type="dxa"/>
+              <w:right w:w="0" w:type="dxa"/>
+            </w:tcMar>
+            <w:vAlign w:val="center"/>
+          </w:tcPr>
+          <w:p>
+            <w:pPr>
+              <w:pStyle w:val="Normal"/>
+              <w:jc w:val="left"/>
+              <w:pBdr>
+                <w:bottom w:val="none" w:sz="0" w:space="0" w:color="000000"/>
+                <w:top w:val="none" w:sz="0" w:space="0" w:color="000000"/>
+                <w:left w:val="none" w:sz="0" w:space="0" w:color="000000"/>
+                <w:right w:val="none" w:sz="0" w:space="0" w:color="000000"/>
+              </w:pBdr>
+              <w:spacing w:after="100" w:before="100" w:line="240"/>
+              <w:ind w:left="100" w:right="100" w:firstLine="0" w:firstLineChars="0"/>
+            </w:pPr>
+            <w:r>
+              <w:rPr>
+                <w:rFonts w:ascii="Arial" w:hAnsi="Arial" w:eastAsia="Arial" w:cs="Arial"/>
+                <w:i w:val="false"/>
+                <w:b w:val="false"/>
+                <w:u w:val="none"/>
+                <w:sz w:val="22"/>
+                <w:szCs w:val="22"/>
+                <w:color w:val="000000"/>
+              </w:rPr>
+              <w:t xml:space="preserve">3.96%</w:t>
+            </w:r>
+          </w:p>
+        </w:tc>
+      </w:tr>
+      <w:tr>
+        <w:trPr>
+          <w:trHeight w:val="617" w:hRule="auto"/>
+        </w:trPr>
+        body18
+        <w:tc>
+          <w:tcPr>
+            <w:tcBorders>
+              <w:bottom w:val="none" w:sz="0" w:space="0" w:color="000000"/>
+              <w:top w:val="none" w:sz="0" w:space="0" w:color="000000"/>
+              <w:left w:val="none" w:sz="0" w:space="0" w:color="000000"/>
+              <w:right w:val="none" w:sz="0" w:space="0" w:color="000000"/>
+            </w:tcBorders>
+            <w:shd w:val="clear" w:color="auto" w:fill="FFFFFF"/>
+            <w:tcMar>
+              <w:top w:w="0" w:type="dxa"/>
+              <w:bottom w:w="0" w:type="dxa"/>
+              <w:left w:w="0" w:type="dxa"/>
+              <w:right w:w="0" w:type="dxa"/>
+            </w:tcMar>
+            <w:vAlign w:val="center"/>
+          </w:tcPr>
+          <w:p>
+            <w:pPr>
+              <w:pStyle w:val="Normal"/>
+              <w:jc w:val="left"/>
+              <w:pBdr>
+                <w:bottom w:val="none" w:sz="0" w:space="0" w:color="000000"/>
+                <w:top w:val="none" w:sz="0" w:space="0" w:color="000000"/>
+                <w:left w:val="none" w:sz="0" w:space="0" w:color="000000"/>
+                <w:right w:val="none" w:sz="0" w:space="0" w:color="000000"/>
+              </w:pBdr>
+              <w:spacing w:after="100" w:before="100" w:line="240"/>
+              <w:ind w:left="100" w:right="100" w:firstLine="0" w:firstLineChars="0"/>
+            </w:pPr>
+            <w:r>
+              <w:rPr>
+                <w:rFonts w:ascii="Arial" w:hAnsi="Arial" w:eastAsia="Arial" w:cs="Arial"/>
+                <w:i w:val="false"/>
+                <w:b w:val="true"/>
+                <w:u w:val="none"/>
+                <w:sz w:val="22"/>
+                <w:szCs w:val="22"/>
+                <w:color w:val="000000"/>
+              </w:rPr>
+              <w:t xml:space="preserve"/>
+            </w:r>
+          </w:p>
+        </w:tc>
+        <w:tc>
+          <w:tcPr>
+            <w:tcBorders>
+              <w:bottom w:val="none" w:sz="0" w:space="0" w:color="000000"/>
+              <w:top w:val="none" w:sz="0" w:space="0" w:color="000000"/>
+              <w:left w:val="none" w:sz="0" w:space="0" w:color="000000"/>
+              <w:right w:val="none" w:sz="0" w:space="0" w:color="000000"/>
+            </w:tcBorders>
+            <w:shd w:val="clear" w:color="auto" w:fill="FFFFFF"/>
+            <w:tcMar>
+              <w:top w:w="0" w:type="dxa"/>
+              <w:bottom w:w="0" w:type="dxa"/>
+              <w:left w:w="0" w:type="dxa"/>
+              <w:right w:w="0" w:type="dxa"/>
+            </w:tcMar>
+            <w:vAlign w:val="center"/>
+          </w:tcPr>
+          <w:p>
+            <w:pPr>
+              <w:pStyle w:val="Normal"/>
+              <w:jc w:val="left"/>
+              <w:pBdr>
+                <w:bottom w:val="none" w:sz="0" w:space="0" w:color="000000"/>
+                <w:top w:val="none" w:sz="0" w:space="0" w:color="000000"/>
+                <w:left w:val="none" w:sz="0" w:space="0" w:color="000000"/>
+                <w:right w:val="none" w:sz="0" w:space="0" w:color="000000"/>
+              </w:pBdr>
+              <w:spacing w:after="100" w:before="100" w:line="240"/>
+              <w:ind w:left="100" w:right="100" w:firstLine="0" w:firstLineChars="0"/>
+            </w:pPr>
+            <w:r>
+              <w:rPr>
+                <w:rFonts w:ascii="Arial" w:hAnsi="Arial" w:eastAsia="Arial" w:cs="Arial"/>
+                <w:i w:val="false"/>
+                <w:b w:val="false"/>
+                <w:u w:val="none"/>
+                <w:sz w:val="22"/>
+                <w:szCs w:val="22"/>
+                <w:color w:val="000000"/>
+              </w:rPr>
+              <w:t xml:space="preserve">Overall observerd risk</w:t>
+            </w:r>
+          </w:p>
+        </w:tc>
+        <w:tc>
+          <w:tcPr>
+            <w:tcBorders>
+              <w:bottom w:val="none" w:sz="0" w:space="0" w:color="000000"/>
+              <w:top w:val="none" w:sz="0" w:space="0" w:color="000000"/>
+              <w:left w:val="none" w:sz="0" w:space="0" w:color="000000"/>
+              <w:right w:val="none" w:sz="0" w:space="0" w:color="000000"/>
+            </w:tcBorders>
+            <w:shd w:val="clear" w:color="auto" w:fill="FFFFFF"/>
+            <w:tcMar>
+              <w:top w:w="0" w:type="dxa"/>
+              <w:bottom w:w="0" w:type="dxa"/>
+              <w:left w:w="0" w:type="dxa"/>
+              <w:right w:w="0" w:type="dxa"/>
+            </w:tcMar>
+            <w:vAlign w:val="center"/>
+          </w:tcPr>
+          <w:p>
+            <w:pPr>
+              <w:pStyle w:val="Normal"/>
+              <w:jc w:val="left"/>
+              <w:pBdr>
+                <w:bottom w:val="none" w:sz="0" w:space="0" w:color="000000"/>
+                <w:top w:val="none" w:sz="0" w:space="0" w:color="000000"/>
+                <w:left w:val="none" w:sz="0" w:space="0" w:color="000000"/>
+                <w:right w:val="none" w:sz="0" w:space="0" w:color="000000"/>
+              </w:pBdr>
+              <w:spacing w:after="100" w:before="100" w:line="240"/>
+              <w:ind w:left="100" w:right="100" w:firstLine="0" w:firstLineChars="0"/>
+            </w:pPr>
+            <w:r>
+              <w:rPr>
+                <w:rFonts w:ascii="Arial" w:hAnsi="Arial" w:eastAsia="Arial" w:cs="Arial"/>
+                <w:i w:val="false"/>
+                <w:b w:val="false"/>
+                <w:u w:val="none"/>
+                <w:sz w:val="22"/>
+                <w:szCs w:val="22"/>
+                <w:color w:val="000000"/>
+              </w:rPr>
+              <w:t xml:space="preserve">4.49% (4.24% to 4.74%)</w:t>
+            </w:r>
+          </w:p>
+        </w:tc>
+      </w:tr>
+      <w:tr>
+        <w:trPr>
+          <w:trHeight w:val="617" w:hRule="auto"/>
+        </w:trPr>
+        body19
+        <w:tc>
+          <w:tcPr>
+            <w:tcBorders>
+              <w:bottom w:val="none" w:sz="0" w:space="0" w:color="000000"/>
+              <w:top w:val="none" w:sz="0" w:space="0" w:color="000000"/>
+              <w:left w:val="none" w:sz="0" w:space="0" w:color="000000"/>
+              <w:right w:val="none" w:sz="0" w:space="0" w:color="000000"/>
+            </w:tcBorders>
+            <w:shd w:val="clear" w:color="auto" w:fill="FFFFFF"/>
+            <w:tcMar>
+              <w:top w:w="0" w:type="dxa"/>
+              <w:bottom w:w="0" w:type="dxa"/>
+              <w:left w:w="0" w:type="dxa"/>
+              <w:right w:w="0" w:type="dxa"/>
+            </w:tcMar>
+            <w:vAlign w:val="center"/>
+          </w:tcPr>
+          <w:p>
+            <w:pPr>
+              <w:pStyle w:val="Normal"/>
+              <w:jc w:val="left"/>
+              <w:pBdr>
+                <w:bottom w:val="none" w:sz="0" w:space="0" w:color="000000"/>
+                <w:top w:val="none" w:sz="0" w:space="0" w:color="000000"/>
+                <w:left w:val="none" w:sz="0" w:space="0" w:color="000000"/>
+                <w:right w:val="none" w:sz="0" w:space="0" w:color="000000"/>
+              </w:pBdr>
+              <w:spacing w:after="100" w:before="100" w:line="240"/>
+              <w:ind w:left="100" w:right="100" w:firstLine="0" w:firstLineChars="0"/>
+            </w:pPr>
+            <w:r>
+              <w:rPr>
+                <w:rFonts w:ascii="Arial" w:hAnsi="Arial" w:eastAsia="Arial" w:cs="Arial"/>
+                <w:i w:val="false"/>
+                <w:b w:val="true"/>
+                <w:u w:val="none"/>
+                <w:sz w:val="22"/>
+                <w:szCs w:val="22"/>
+                <w:color w:val="000000"/>
+              </w:rPr>
+              <w:t xml:space="preserve"/>
+            </w:r>
+          </w:p>
+        </w:tc>
+        <w:tc>
+          <w:tcPr>
+            <w:tcBorders>
+              <w:bottom w:val="none" w:sz="0" w:space="0" w:color="000000"/>
+              <w:top w:val="none" w:sz="0" w:space="0" w:color="000000"/>
+              <w:left w:val="none" w:sz="0" w:space="0" w:color="000000"/>
+              <w:right w:val="none" w:sz="0" w:space="0" w:color="000000"/>
+            </w:tcBorders>
+            <w:shd w:val="clear" w:color="auto" w:fill="FFFFFF"/>
+            <w:tcMar>
+              <w:top w:w="0" w:type="dxa"/>
+              <w:bottom w:w="0" w:type="dxa"/>
+              <w:left w:w="0" w:type="dxa"/>
+              <w:right w:w="0" w:type="dxa"/>
+            </w:tcMar>
+            <w:vAlign w:val="center"/>
+          </w:tcPr>
+          <w:p>
+            <w:pPr>
+              <w:pStyle w:val="Normal"/>
+              <w:jc w:val="left"/>
+              <w:pBdr>
+                <w:bottom w:val="none" w:sz="0" w:space="0" w:color="000000"/>
+                <w:top w:val="none" w:sz="0" w:space="0" w:color="000000"/>
+                <w:left w:val="none" w:sz="0" w:space="0" w:color="000000"/>
+                <w:right w:val="none" w:sz="0" w:space="0" w:color="000000"/>
+              </w:pBdr>
+              <w:spacing w:after="100" w:before="100" w:line="240"/>
+              <w:ind w:left="100" w:right="100" w:firstLine="0" w:firstLineChars="0"/>
+            </w:pPr>
+            <w:r>
+              <w:rPr>
+                <w:rFonts w:ascii="Arial" w:hAnsi="Arial" w:eastAsia="Arial" w:cs="Arial"/>
+                <w:i w:val="false"/>
+                <w:b w:val="false"/>
+                <w:u w:val="none"/>
+                <w:sz w:val="22"/>
+                <w:szCs w:val="22"/>
+                <w:color w:val="000000"/>
+              </w:rPr>
+              <w:t xml:space="preserve">OE ratio</w:t>
+            </w:r>
+          </w:p>
+        </w:tc>
+        <w:tc>
+          <w:tcPr>
+            <w:tcBorders>
+              <w:bottom w:val="none" w:sz="0" w:space="0" w:color="000000"/>
+              <w:top w:val="none" w:sz="0" w:space="0" w:color="000000"/>
+              <w:left w:val="none" w:sz="0" w:space="0" w:color="000000"/>
+              <w:right w:val="none" w:sz="0" w:space="0" w:color="000000"/>
+            </w:tcBorders>
+            <w:shd w:val="clear" w:color="auto" w:fill="FFFFFF"/>
+            <w:tcMar>
+              <w:top w:w="0" w:type="dxa"/>
+              <w:bottom w:w="0" w:type="dxa"/>
+              <w:left w:w="0" w:type="dxa"/>
+              <w:right w:w="0" w:type="dxa"/>
+            </w:tcMar>
+            <w:vAlign w:val="center"/>
+          </w:tcPr>
+          <w:p>
+            <w:pPr>
+              <w:pStyle w:val="Normal"/>
+              <w:jc w:val="left"/>
+              <w:pBdr>
+                <w:bottom w:val="none" w:sz="0" w:space="0" w:color="000000"/>
+                <w:top w:val="none" w:sz="0" w:space="0" w:color="000000"/>
+                <w:left w:val="none" w:sz="0" w:space="0" w:color="000000"/>
+                <w:right w:val="none" w:sz="0" w:space="0" w:color="000000"/>
+              </w:pBdr>
+              <w:spacing w:after="100" w:before="100" w:line="240"/>
+              <w:ind w:left="100" w:right="100" w:firstLine="0" w:firstLineChars="0"/>
+            </w:pPr>
+            <w:r>
+              <w:rPr>
+                <w:rFonts w:ascii="Arial" w:hAnsi="Arial" w:eastAsia="Arial" w:cs="Arial"/>
+                <w:i w:val="false"/>
+                <w:b w:val="false"/>
+                <w:u w:val="none"/>
+                <w:sz w:val="22"/>
+                <w:szCs w:val="22"/>
+                <w:color w:val="000000"/>
+              </w:rPr>
+              <w:t xml:space="preserve">1.13 (1.06 to 1.21)</w:t>
+            </w:r>
+          </w:p>
+        </w:tc>
+      </w:tr>
+      <w:tr>
+        <w:trPr>
+          <w:trHeight w:val="617" w:hRule="auto"/>
+        </w:trPr>
+        body20
+        <w:tc>
+          <w:tcPr>
+            <w:tcBorders>
+              <w:bottom w:val="none" w:sz="0" w:space="0" w:color="000000"/>
+              <w:top w:val="none" w:sz="0" w:space="0" w:color="000000"/>
+              <w:left w:val="none" w:sz="0" w:space="0" w:color="000000"/>
+              <w:right w:val="none" w:sz="0" w:space="0" w:color="000000"/>
+            </w:tcBorders>
+            <w:shd w:val="clear" w:color="auto" w:fill="FFFFFF"/>
+            <w:tcMar>
+              <w:top w:w="0" w:type="dxa"/>
+              <w:bottom w:w="0" w:type="dxa"/>
+              <w:left w:w="0" w:type="dxa"/>
+              <w:right w:w="0" w:type="dxa"/>
+            </w:tcMar>
+            <w:vAlign w:val="center"/>
+          </w:tcPr>
+          <w:p>
+            <w:pPr>
+              <w:pStyle w:val="Normal"/>
+              <w:jc w:val="left"/>
+              <w:pBdr>
+                <w:bottom w:val="none" w:sz="0" w:space="0" w:color="000000"/>
+                <w:top w:val="none" w:sz="0" w:space="0" w:color="000000"/>
+                <w:left w:val="none" w:sz="0" w:space="0" w:color="000000"/>
+                <w:right w:val="none" w:sz="0" w:space="0" w:color="000000"/>
+              </w:pBdr>
+              <w:spacing w:after="100" w:before="100" w:line="240"/>
+              <w:ind w:left="100" w:right="100" w:firstLine="0" w:firstLineChars="0"/>
+            </w:pPr>
+            <w:r>
+              <w:rPr>
+                <w:rFonts w:ascii="Arial" w:hAnsi="Arial" w:eastAsia="Arial" w:cs="Arial"/>
+                <w:i w:val="false"/>
+                <w:b w:val="true"/>
+                <w:u w:val="none"/>
+                <w:sz w:val="22"/>
+                <w:szCs w:val="22"/>
+                <w:color w:val="000000"/>
+              </w:rPr>
+              <w:t xml:space="preserve"/>
+            </w:r>
+          </w:p>
+        </w:tc>
+        <w:tc>
+          <w:tcPr>
+            <w:tcBorders>
+              <w:bottom w:val="none" w:sz="0" w:space="0" w:color="000000"/>
+              <w:top w:val="none" w:sz="0" w:space="0" w:color="000000"/>
+              <w:left w:val="none" w:sz="0" w:space="0" w:color="000000"/>
+              <w:right w:val="none" w:sz="0" w:space="0" w:color="000000"/>
+            </w:tcBorders>
+            <w:shd w:val="clear" w:color="auto" w:fill="FFFFFF"/>
+            <w:tcMar>
+              <w:top w:w="0" w:type="dxa"/>
+              <w:bottom w:w="0" w:type="dxa"/>
+              <w:left w:w="0" w:type="dxa"/>
+              <w:right w:w="0" w:type="dxa"/>
+            </w:tcMar>
+            <w:vAlign w:val="center"/>
+          </w:tcPr>
+          <w:p>
+            <w:pPr>
+              <w:pStyle w:val="Normal"/>
+              <w:jc w:val="left"/>
+              <w:pBdr>
+                <w:bottom w:val="none" w:sz="0" w:space="0" w:color="000000"/>
+                <w:top w:val="none" w:sz="0" w:space="0" w:color="000000"/>
+                <w:left w:val="none" w:sz="0" w:space="0" w:color="000000"/>
+                <w:right w:val="none" w:sz="0" w:space="0" w:color="000000"/>
+              </w:pBdr>
+              <w:spacing w:after="100" w:before="100" w:line="240"/>
+              <w:ind w:left="100" w:right="100" w:firstLine="0" w:firstLineChars="0"/>
+            </w:pPr>
+            <w:r>
+              <w:rPr>
+                <w:rFonts w:ascii="Arial" w:hAnsi="Arial" w:eastAsia="Arial" w:cs="Arial"/>
+                <w:i w:val="false"/>
+                <w:b w:val="false"/>
+                <w:u w:val="none"/>
+                <w:sz w:val="22"/>
+                <w:szCs w:val="22"/>
+                <w:color w:val="000000"/>
+              </w:rPr>
+              <w:t xml:space="preserve">OE difference</w:t>
+            </w:r>
+          </w:p>
+        </w:tc>
+        <w:tc>
+          <w:tcPr>
+            <w:tcBorders>
+              <w:bottom w:val="none" w:sz="0" w:space="0" w:color="000000"/>
+              <w:top w:val="none" w:sz="0" w:space="0" w:color="000000"/>
+              <w:left w:val="none" w:sz="0" w:space="0" w:color="000000"/>
+              <w:right w:val="none" w:sz="0" w:space="0" w:color="000000"/>
+            </w:tcBorders>
+            <w:shd w:val="clear" w:color="auto" w:fill="FFFFFF"/>
+            <w:tcMar>
+              <w:top w:w="0" w:type="dxa"/>
+              <w:bottom w:w="0" w:type="dxa"/>
+              <w:left w:w="0" w:type="dxa"/>
+              <w:right w:w="0" w:type="dxa"/>
+            </w:tcMar>
+            <w:vAlign w:val="center"/>
+          </w:tcPr>
+          <w:p>
+            <w:pPr>
+              <w:pStyle w:val="Normal"/>
+              <w:jc w:val="left"/>
+              <w:pBdr>
+                <w:bottom w:val="none" w:sz="0" w:space="0" w:color="000000"/>
+                <w:top w:val="none" w:sz="0" w:space="0" w:color="000000"/>
+                <w:left w:val="none" w:sz="0" w:space="0" w:color="000000"/>
+                <w:right w:val="none" w:sz="0" w:space="0" w:color="000000"/>
+              </w:pBdr>
+              <w:spacing w:after="100" w:before="100" w:line="240"/>
+              <w:ind w:left="100" w:right="100" w:firstLine="0" w:firstLineChars="0"/>
+            </w:pPr>
+            <w:r>
+              <w:rPr>
+                <w:rFonts w:ascii="Arial" w:hAnsi="Arial" w:eastAsia="Arial" w:cs="Arial"/>
+                <w:i w:val="false"/>
+                <w:b w:val="false"/>
+                <w:u w:val="none"/>
+                <w:sz w:val="22"/>
+                <w:szCs w:val="22"/>
+                <w:color w:val="000000"/>
+              </w:rPr>
+              <w:t xml:space="preserve">0.53% (0.25% to 0.8%)</w:t>
+            </w:r>
+          </w:p>
+        </w:tc>
+      </w:tr>
+      <w:tr>
+        <w:trPr>
+          <w:trHeight w:val="617" w:hRule="auto"/>
+        </w:trPr>
+        body21
+        <w:tc>
+          <w:tcPr>
+            <w:tcBorders>
+              <w:bottom w:val="none" w:sz="0" w:space="0" w:color="000000"/>
+              <w:top w:val="none" w:sz="0" w:space="0" w:color="000000"/>
+              <w:left w:val="none" w:sz="0" w:space="0" w:color="000000"/>
+              <w:right w:val="none" w:sz="0" w:space="0" w:color="000000"/>
+            </w:tcBorders>
+            <w:shd w:val="clear" w:color="auto" w:fill="FFFFFF"/>
+            <w:tcMar>
+              <w:top w:w="0" w:type="dxa"/>
+              <w:bottom w:w="0" w:type="dxa"/>
+              <w:left w:w="0" w:type="dxa"/>
+              <w:right w:w="0" w:type="dxa"/>
+            </w:tcMar>
+            <w:vAlign w:val="center"/>
+          </w:tcPr>
+          <w:p>
+            <w:pPr>
+              <w:pStyle w:val="Normal"/>
+              <w:jc w:val="left"/>
+              <w:pBdr>
+                <w:bottom w:val="none" w:sz="0" w:space="0" w:color="000000"/>
+                <w:top w:val="none" w:sz="0" w:space="0" w:color="000000"/>
+                <w:left w:val="none" w:sz="0" w:space="0" w:color="000000"/>
+                <w:right w:val="none" w:sz="0" w:space="0" w:color="000000"/>
+              </w:pBdr>
+              <w:spacing w:after="100" w:before="100" w:line="240"/>
+              <w:ind w:left="100" w:right="100" w:firstLine="0" w:firstLineChars="0"/>
+            </w:pPr>
+            <w:r>
+              <w:rPr>
+                <w:rFonts w:ascii="Arial" w:hAnsi="Arial" w:eastAsia="Arial" w:cs="Arial"/>
+                <w:i w:val="false"/>
+                <w:b w:val="true"/>
+                <w:u w:val="none"/>
+                <w:sz w:val="22"/>
+                <w:szCs w:val="22"/>
+                <w:color w:val="000000"/>
+              </w:rPr>
+              <w:t xml:space="preserve"/>
+            </w:r>
+          </w:p>
+        </w:tc>
+        <w:tc>
+          <w:tcPr>
+            <w:tcBorders>
+              <w:bottom w:val="none" w:sz="0" w:space="0" w:color="000000"/>
+              <w:top w:val="none" w:sz="0" w:space="0" w:color="000000"/>
+              <w:left w:val="none" w:sz="0" w:space="0" w:color="000000"/>
+              <w:right w:val="none" w:sz="0" w:space="0" w:color="000000"/>
+            </w:tcBorders>
+            <w:shd w:val="clear" w:color="auto" w:fill="FFFFFF"/>
+            <w:tcMar>
+              <w:top w:w="0" w:type="dxa"/>
+              <w:bottom w:w="0" w:type="dxa"/>
+              <w:left w:w="0" w:type="dxa"/>
+              <w:right w:w="0" w:type="dxa"/>
+            </w:tcMar>
+            <w:vAlign w:val="center"/>
+          </w:tcPr>
+          <w:p>
+            <w:pPr>
+              <w:pStyle w:val="Normal"/>
+              <w:jc w:val="left"/>
+              <w:pBdr>
+                <w:bottom w:val="none" w:sz="0" w:space="0" w:color="000000"/>
+                <w:top w:val="none" w:sz="0" w:space="0" w:color="000000"/>
+                <w:left w:val="none" w:sz="0" w:space="0" w:color="000000"/>
+                <w:right w:val="none" w:sz="0" w:space="0" w:color="000000"/>
+              </w:pBdr>
+              <w:spacing w:after="100" w:before="100" w:line="240"/>
+              <w:ind w:left="100" w:right="100" w:firstLine="0" w:firstLineChars="0"/>
+            </w:pPr>
+            <w:r>
+              <w:rPr>
+                <w:rFonts w:ascii="Arial" w:hAnsi="Arial" w:eastAsia="Arial" w:cs="Arial"/>
+                <w:i w:val="false"/>
+                <w:b w:val="false"/>
+                <w:u w:val="none"/>
+                <w:sz w:val="22"/>
+                <w:szCs w:val="22"/>
+                <w:color w:val="000000"/>
+              </w:rPr>
+              <w:t xml:space="preserve">Calibration Intercept</w:t>
+            </w:r>
+          </w:p>
+        </w:tc>
+        <w:tc>
+          <w:tcPr>
+            <w:tcBorders>
+              <w:bottom w:val="none" w:sz="0" w:space="0" w:color="000000"/>
+              <w:top w:val="none" w:sz="0" w:space="0" w:color="000000"/>
+              <w:left w:val="none" w:sz="0" w:space="0" w:color="000000"/>
+              <w:right w:val="none" w:sz="0" w:space="0" w:color="000000"/>
+            </w:tcBorders>
+            <w:shd w:val="clear" w:color="auto" w:fill="FFFFFF"/>
+            <w:tcMar>
+              <w:top w:w="0" w:type="dxa"/>
+              <w:bottom w:w="0" w:type="dxa"/>
+              <w:left w:w="0" w:type="dxa"/>
+              <w:right w:w="0" w:type="dxa"/>
+            </w:tcMar>
+            <w:vAlign w:val="center"/>
+          </w:tcPr>
+          <w:p>
+            <w:pPr>
+              <w:pStyle w:val="Normal"/>
+              <w:jc w:val="left"/>
+              <w:pBdr>
+                <w:bottom w:val="none" w:sz="0" w:space="0" w:color="000000"/>
+                <w:top w:val="none" w:sz="0" w:space="0" w:color="000000"/>
+                <w:left w:val="none" w:sz="0" w:space="0" w:color="000000"/>
+                <w:right w:val="none" w:sz="0" w:space="0" w:color="000000"/>
+              </w:pBdr>
+              <w:spacing w:after="100" w:before="100" w:line="240"/>
+              <w:ind w:left="100" w:right="100" w:firstLine="0" w:firstLineChars="0"/>
+            </w:pPr>
+            <w:r>
+              <w:rPr>
+                <w:rFonts w:ascii="Arial" w:hAnsi="Arial" w:eastAsia="Arial" w:cs="Arial"/>
+                <w:i w:val="false"/>
+                <w:b w:val="false"/>
+                <w:u w:val="none"/>
+                <w:sz w:val="22"/>
+                <w:szCs w:val="22"/>
+                <w:color w:val="000000"/>
+              </w:rPr>
+              <w:t xml:space="preserve">-0.09 (-0.2 to 0.02)</w:t>
+            </w:r>
+          </w:p>
+        </w:tc>
+      </w:tr>
+      <w:tr>
+        <w:trPr>
+          <w:trHeight w:val="617" w:hRule="auto"/>
+        </w:trPr>
+        body22
+        <w:tc>
+          <w:tcPr>
+            <w:tcBorders>
+              <w:bottom w:val="none" w:sz="0" w:space="0" w:color="000000"/>
+              <w:top w:val="none" w:sz="0" w:space="0" w:color="000000"/>
+              <w:left w:val="none" w:sz="0" w:space="0" w:color="000000"/>
+              <w:right w:val="none" w:sz="0" w:space="0" w:color="000000"/>
+            </w:tcBorders>
+            <w:shd w:val="clear" w:color="auto" w:fill="FFFFFF"/>
+            <w:tcMar>
+              <w:top w:w="0" w:type="dxa"/>
+              <w:bottom w:w="0" w:type="dxa"/>
+              <w:left w:w="0" w:type="dxa"/>
+              <w:right w:w="0" w:type="dxa"/>
+            </w:tcMar>
+            <w:vAlign w:val="center"/>
+          </w:tcPr>
+          <w:p>
+            <w:pPr>
+              <w:pStyle w:val="Normal"/>
+              <w:jc w:val="left"/>
+              <w:pBdr>
+                <w:bottom w:val="none" w:sz="0" w:space="0" w:color="000000"/>
+                <w:top w:val="none" w:sz="0" w:space="0" w:color="000000"/>
+                <w:left w:val="none" w:sz="0" w:space="0" w:color="000000"/>
+                <w:right w:val="none" w:sz="0" w:space="0" w:color="000000"/>
+              </w:pBdr>
+              <w:spacing w:after="100" w:before="100" w:line="240"/>
+              <w:ind w:left="100" w:right="100" w:firstLine="0" w:firstLineChars="0"/>
+            </w:pPr>
+            <w:r>
+              <w:rPr>
+                <w:rFonts w:ascii="Arial" w:hAnsi="Arial" w:eastAsia="Arial" w:cs="Arial"/>
+                <w:i w:val="false"/>
+                <w:b w:val="true"/>
+                <w:u w:val="none"/>
+                <w:sz w:val="22"/>
+                <w:szCs w:val="22"/>
+                <w:color w:val="000000"/>
+              </w:rPr>
+              <w:t xml:space="preserve"/>
+            </w:r>
+          </w:p>
+        </w:tc>
+        <w:tc>
+          <w:tcPr>
+            <w:tcBorders>
+              <w:bottom w:val="none" w:sz="0" w:space="0" w:color="000000"/>
+              <w:top w:val="none" w:sz="0" w:space="0" w:color="000000"/>
+              <w:left w:val="none" w:sz="0" w:space="0" w:color="000000"/>
+              <w:right w:val="none" w:sz="0" w:space="0" w:color="000000"/>
+            </w:tcBorders>
+            <w:shd w:val="clear" w:color="auto" w:fill="FFFFFF"/>
+            <w:tcMar>
+              <w:top w:w="0" w:type="dxa"/>
+              <w:bottom w:w="0" w:type="dxa"/>
+              <w:left w:w="0" w:type="dxa"/>
+              <w:right w:w="0" w:type="dxa"/>
+            </w:tcMar>
+            <w:vAlign w:val="center"/>
+          </w:tcPr>
+          <w:p>
+            <w:pPr>
+              <w:pStyle w:val="Normal"/>
+              <w:jc w:val="left"/>
+              <w:pBdr>
+                <w:bottom w:val="none" w:sz="0" w:space="0" w:color="000000"/>
+                <w:top w:val="none" w:sz="0" w:space="0" w:color="000000"/>
+                <w:left w:val="none" w:sz="0" w:space="0" w:color="000000"/>
+                <w:right w:val="none" w:sz="0" w:space="0" w:color="000000"/>
+              </w:pBdr>
+              <w:spacing w:after="100" w:before="100" w:line="240"/>
+              <w:ind w:left="100" w:right="100" w:firstLine="0" w:firstLineChars="0"/>
+            </w:pPr>
+            <w:r>
+              <w:rPr>
+                <w:rFonts w:ascii="Arial" w:hAnsi="Arial" w:eastAsia="Arial" w:cs="Arial"/>
+                <w:i w:val="false"/>
+                <w:b w:val="false"/>
+                <w:u w:val="none"/>
+                <w:sz w:val="22"/>
+                <w:szCs w:val="22"/>
+                <w:color w:val="000000"/>
+              </w:rPr>
+              <w:t xml:space="preserve">Calibration Slope</w:t>
+            </w:r>
+          </w:p>
+        </w:tc>
+        <w:tc>
+          <w:tcPr>
+            <w:tcBorders>
+              <w:bottom w:val="none" w:sz="0" w:space="0" w:color="000000"/>
+              <w:top w:val="none" w:sz="0" w:space="0" w:color="000000"/>
+              <w:left w:val="none" w:sz="0" w:space="0" w:color="000000"/>
+              <w:right w:val="none" w:sz="0" w:space="0" w:color="000000"/>
+            </w:tcBorders>
+            <w:shd w:val="clear" w:color="auto" w:fill="FFFFFF"/>
+            <w:tcMar>
+              <w:top w:w="0" w:type="dxa"/>
+              <w:bottom w:w="0" w:type="dxa"/>
+              <w:left w:w="0" w:type="dxa"/>
+              <w:right w:w="0" w:type="dxa"/>
+            </w:tcMar>
+            <w:vAlign w:val="center"/>
+          </w:tcPr>
+          <w:p>
+            <w:pPr>
+              <w:pStyle w:val="Normal"/>
+              <w:jc w:val="left"/>
+              <w:pBdr>
+                <w:bottom w:val="none" w:sz="0" w:space="0" w:color="000000"/>
+                <w:top w:val="none" w:sz="0" w:space="0" w:color="000000"/>
+                <w:left w:val="none" w:sz="0" w:space="0" w:color="000000"/>
+                <w:right w:val="none" w:sz="0" w:space="0" w:color="000000"/>
+              </w:pBdr>
+              <w:spacing w:after="100" w:before="100" w:line="240"/>
+              <w:ind w:left="100" w:right="100" w:firstLine="0" w:firstLineChars="0"/>
+            </w:pPr>
+            <w:r>
+              <w:rPr>
+                <w:rFonts w:ascii="Arial" w:hAnsi="Arial" w:eastAsia="Arial" w:cs="Arial"/>
+                <w:i w:val="false"/>
+                <w:b w:val="false"/>
+                <w:u w:val="none"/>
+                <w:sz w:val="22"/>
+                <w:szCs w:val="22"/>
+                <w:color w:val="000000"/>
+              </w:rPr>
+              <w:t xml:space="preserve">-0.29 (-0.34 to -0.24)</w:t>
+            </w:r>
+          </w:p>
+        </w:tc>
+      </w:tr>
+      <w:tr>
+        <w:trPr>
+          <w:trHeight w:val="571" w:hRule="auto"/>
+        </w:trPr>
+        body23
+        <w:tc>
+          <w:tcPr>
+            <w:gridSpan w:val="3"/>
+            <w:tcBorders>
+              <w:bottom w:val="none" w:sz="0" w:space="0" w:color="000000"/>
+              <w:top w:val="none" w:sz="0" w:space="0" w:color="000000"/>
+              <w:left w:val="none" w:sz="0" w:space="0" w:color="000000"/>
+              <w:right w:val="none" w:sz="0" w:space="0" w:color="000000"/>
+            </w:tcBorders>
+            <w:shd w:val="clear" w:color="auto" w:fill="FFFFFF"/>
+            <w:tcMar>
+              <w:top w:w="0" w:type="dxa"/>
+              <w:bottom w:w="0" w:type="dxa"/>
+              <w:left w:w="0" w:type="dxa"/>
+              <w:right w:w="0" w:type="dxa"/>
+            </w:tcMar>
+            <w:vAlign w:val="center"/>
+          </w:tcPr>
+          <w:p>
+            <w:pPr>
+              <w:pStyle w:val="Normal"/>
+              <w:jc w:val="left"/>
+              <w:pBdr>
+                <w:bottom w:val="none" w:sz="0" w:space="0" w:color="000000"/>
+                <w:top w:val="none" w:sz="0" w:space="0" w:color="000000"/>
+                <w:left w:val="none" w:sz="0" w:space="0" w:color="000000"/>
+                <w:right w:val="none" w:sz="0" w:space="0" w:color="000000"/>
+              </w:pBdr>
+              <w:spacing w:after="100" w:before="100" w:line="240"/>
+              <w:ind w:left="100" w:right="100" w:firstLine="0" w:firstLineChars="0"/>
+            </w:pPr>
+            <w:r>
+              <w:rPr>
+                <w:rFonts w:ascii="Arial" w:hAnsi="Arial" w:eastAsia="Arial" w:cs="Arial"/>
+                <w:i w:val="false"/>
+                <w:b w:val="true"/>
+                <w:u w:val="none"/>
+                <w:sz w:val="22"/>
+                <w:szCs w:val="22"/>
+                <w:color w:val="000000"/>
+              </w:rPr>
+              <w:t xml:space="preserve">Discrimination</w:t>
+            </w:r>
+          </w:p>
+        </w:tc>
+      </w:tr>
+      <w:tr>
+        <w:trPr>
+          <w:trHeight w:val="617" w:hRule="auto"/>
+        </w:trPr>
+        body24
+        <w:tc>
+          <w:tcPr>
+            <w:tcBorders>
+              <w:bottom w:val="none" w:sz="0" w:space="0" w:color="000000"/>
+              <w:top w:val="none" w:sz="0" w:space="0" w:color="000000"/>
+              <w:left w:val="none" w:sz="0" w:space="0" w:color="000000"/>
+              <w:right w:val="none" w:sz="0" w:space="0" w:color="000000"/>
+            </w:tcBorders>
+            <w:shd w:val="clear" w:color="auto" w:fill="FFFFFF"/>
+            <w:tcMar>
+              <w:top w:w="0" w:type="dxa"/>
+              <w:bottom w:w="0" w:type="dxa"/>
+              <w:left w:w="0" w:type="dxa"/>
+              <w:right w:w="0" w:type="dxa"/>
+            </w:tcMar>
+            <w:vAlign w:val="center"/>
+          </w:tcPr>
+          <w:p>
+            <w:pPr>
+              <w:pStyle w:val="Normal"/>
+              <w:jc w:val="left"/>
+              <w:pBdr>
+                <w:bottom w:val="none" w:sz="0" w:space="0" w:color="000000"/>
+                <w:top w:val="none" w:sz="0" w:space="0" w:color="000000"/>
+                <w:left w:val="none" w:sz="0" w:space="0" w:color="000000"/>
+                <w:right w:val="none" w:sz="0" w:space="0" w:color="000000"/>
+              </w:pBdr>
+              <w:spacing w:after="100" w:before="100" w:line="240"/>
+              <w:ind w:left="100" w:right="100" w:firstLine="0" w:firstLineChars="0"/>
+            </w:pPr>
+            <w:r>
+              <w:rPr>
+                <w:rFonts w:ascii="Arial" w:hAnsi="Arial" w:eastAsia="Arial" w:cs="Arial"/>
+                <w:i w:val="false"/>
+                <w:b w:val="true"/>
+                <w:u w:val="none"/>
+                <w:sz w:val="22"/>
+                <w:szCs w:val="22"/>
+                <w:color w:val="000000"/>
+              </w:rPr>
+              <w:t xml:space="preserve"/>
+            </w:r>
+          </w:p>
+        </w:tc>
+        <w:tc>
+          <w:tcPr>
+            <w:tcBorders>
+              <w:bottom w:val="none" w:sz="0" w:space="0" w:color="000000"/>
+              <w:top w:val="none" w:sz="0" w:space="0" w:color="000000"/>
+              <w:left w:val="none" w:sz="0" w:space="0" w:color="000000"/>
+              <w:right w:val="none" w:sz="0" w:space="0" w:color="000000"/>
+            </w:tcBorders>
+            <w:shd w:val="clear" w:color="auto" w:fill="FFFFFF"/>
+            <w:tcMar>
+              <w:top w:w="0" w:type="dxa"/>
+              <w:bottom w:w="0" w:type="dxa"/>
+              <w:left w:w="0" w:type="dxa"/>
+              <w:right w:w="0" w:type="dxa"/>
+            </w:tcMar>
+            <w:vAlign w:val="center"/>
+          </w:tcPr>
+          <w:p>
+            <w:pPr>
+              <w:pStyle w:val="Normal"/>
+              <w:jc w:val="left"/>
+              <w:pBdr>
+                <w:bottom w:val="none" w:sz="0" w:space="0" w:color="000000"/>
+                <w:top w:val="none" w:sz="0" w:space="0" w:color="000000"/>
+                <w:left w:val="none" w:sz="0" w:space="0" w:color="000000"/>
+                <w:right w:val="none" w:sz="0" w:space="0" w:color="000000"/>
+              </w:pBdr>
+              <w:spacing w:after="100" w:before="100" w:line="240"/>
+              <w:ind w:left="100" w:right="100" w:firstLine="0" w:firstLineChars="0"/>
+            </w:pPr>
+            <w:r>
+              <w:rPr>
+                <w:rFonts w:ascii="Arial" w:hAnsi="Arial" w:eastAsia="Arial" w:cs="Arial"/>
+                <w:i w:val="false"/>
+                <w:b w:val="false"/>
+                <w:u w:val="none"/>
+                <w:sz w:val="22"/>
+                <w:szCs w:val="22"/>
+                <w:color w:val="000000"/>
+              </w:rPr>
+              <w:t xml:space="preserve">AUC</w:t>
+            </w:r>
+          </w:p>
+        </w:tc>
+        <w:tc>
+          <w:tcPr>
+            <w:tcBorders>
+              <w:bottom w:val="none" w:sz="0" w:space="0" w:color="000000"/>
+              <w:top w:val="none" w:sz="0" w:space="0" w:color="000000"/>
+              <w:left w:val="none" w:sz="0" w:space="0" w:color="000000"/>
+              <w:right w:val="none" w:sz="0" w:space="0" w:color="000000"/>
+            </w:tcBorders>
+            <w:shd w:val="clear" w:color="auto" w:fill="FFFFFF"/>
+            <w:tcMar>
+              <w:top w:w="0" w:type="dxa"/>
+              <w:bottom w:w="0" w:type="dxa"/>
+              <w:left w:w="0" w:type="dxa"/>
+              <w:right w:w="0" w:type="dxa"/>
+            </w:tcMar>
+            <w:vAlign w:val="center"/>
+          </w:tcPr>
+          <w:p>
+            <w:pPr>
+              <w:pStyle w:val="Normal"/>
+              <w:jc w:val="left"/>
+              <w:pBdr>
+                <w:bottom w:val="none" w:sz="0" w:space="0" w:color="000000"/>
+                <w:top w:val="none" w:sz="0" w:space="0" w:color="000000"/>
+                <w:left w:val="none" w:sz="0" w:space="0" w:color="000000"/>
+                <w:right w:val="none" w:sz="0" w:space="0" w:color="000000"/>
+              </w:pBdr>
+              <w:spacing w:after="100" w:before="100" w:line="240"/>
+              <w:ind w:left="100" w:right="100" w:firstLine="0" w:firstLineChars="0"/>
+            </w:pPr>
+            <w:r>
+              <w:rPr>
+                <w:rFonts w:ascii="Arial" w:hAnsi="Arial" w:eastAsia="Arial" w:cs="Arial"/>
+                <w:i w:val="false"/>
+                <w:b w:val="false"/>
+                <w:u w:val="none"/>
+                <w:sz w:val="22"/>
+                <w:szCs w:val="22"/>
+                <w:color w:val="000000"/>
+              </w:rPr>
+              <w:t xml:space="preserve">0.89 (0.88 to 0.9)</w:t>
+            </w:r>
+          </w:p>
+        </w:tc>
+      </w:tr>
+      <w:tr>
+        <w:trPr>
+          <w:trHeight w:val="615" w:hRule="auto"/>
+        </w:trPr>
+        body25
+        <w:tc>
+          <w:tcPr>
+            <w:gridSpan w:val="3"/>
+            <w:tcBorders>
+              <w:bottom w:val="none" w:sz="0" w:space="0" w:color="000000"/>
+              <w:top w:val="none" w:sz="0" w:space="0" w:color="000000"/>
+              <w:left w:val="none" w:sz="0" w:space="0" w:color="000000"/>
+              <w:right w:val="none" w:sz="0" w:space="0" w:color="000000"/>
+            </w:tcBorders>
+            <w:shd w:val="clear" w:color="auto" w:fill="FFFFFF"/>
+            <w:tcMar>
+              <w:top w:w="0" w:type="dxa"/>
+              <w:bottom w:w="0" w:type="dxa"/>
+              <w:left w:w="0" w:type="dxa"/>
+              <w:right w:w="0" w:type="dxa"/>
+            </w:tcMar>
+            <w:vAlign w:val="center"/>
+          </w:tcPr>
+          <w:p>
+            <w:pPr>
+              <w:pStyle w:val="Normal"/>
+              <w:jc w:val="left"/>
+              <w:pBdr>
+                <w:bottom w:val="none" w:sz="0" w:space="0" w:color="000000"/>
+                <w:top w:val="none" w:sz="0" w:space="0" w:color="000000"/>
+                <w:left w:val="none" w:sz="0" w:space="0" w:color="000000"/>
+                <w:right w:val="none" w:sz="0" w:space="0" w:color="000000"/>
+              </w:pBdr>
+              <w:spacing w:after="100" w:before="100" w:line="240"/>
+              <w:ind w:left="100" w:right="100" w:firstLine="0" w:firstLineChars="0"/>
+            </w:pPr>
+            <w:r>
+              <w:rPr>
+                <w:rFonts w:ascii="Arial" w:hAnsi="Arial" w:eastAsia="Arial" w:cs="Arial"/>
+                <w:i w:val="false"/>
+                <w:b w:val="true"/>
+                <w:u w:val="none"/>
+                <w:sz w:val="22"/>
+                <w:szCs w:val="22"/>
+                <w:color w:val="000000"/>
+              </w:rPr>
+              <w:t xml:space="preserve">Overall performance</w:t>
+            </w:r>
+          </w:p>
+        </w:tc>
+      </w:tr>
+      <w:tr>
+        <w:trPr>
+          <w:trHeight w:val="617" w:hRule="auto"/>
+        </w:trPr>
+        body26
         <w:tc>
           <w:tcPr>
             <w:tcBorders>
@@ -1670,13 +3145,57 @@
               <w:rPr>
                 <w:rFonts w:ascii="Arial" w:hAnsi="Arial" w:eastAsia="Arial" w:cs="Arial"/>
                 <w:i w:val="false"/>
+                <w:b w:val="true"/>
+                <w:u w:val="none"/>
+                <w:sz w:val="22"/>
+                <w:szCs w:val="22"/>
+                <w:color w:val="000000"/>
+              </w:rPr>
+              <w:t xml:space="preserve"/>
+            </w:r>
+          </w:p>
+        </w:tc>
+        <w:tc>
+          <w:tcPr>
+            <w:tcBorders>
+              <w:bottom w:val="single" w:sz="12" w:space="0" w:color="666666"/>
+              <w:top w:val="none" w:sz="0" w:space="0" w:color="000000"/>
+              <w:left w:val="none" w:sz="0" w:space="0" w:color="000000"/>
+              <w:right w:val="none" w:sz="0" w:space="0" w:color="000000"/>
+            </w:tcBorders>
+            <w:shd w:val="clear" w:color="auto" w:fill="FFFFFF"/>
+            <w:tcMar>
+              <w:top w:w="0" w:type="dxa"/>
+              <w:bottom w:w="0" w:type="dxa"/>
+              <w:left w:w="0" w:type="dxa"/>
+              <w:right w:w="0" w:type="dxa"/>
+            </w:tcMar>
+            <w:vAlign w:val="center"/>
+          </w:tcPr>
+          <w:p>
+            <w:pPr>
+              <w:pStyle w:val="Normal"/>
+              <w:jc w:val="left"/>
+              <w:pBdr>
+                <w:bottom w:val="none" w:sz="0" w:space="0" w:color="000000"/>
+                <w:top w:val="none" w:sz="0" w:space="0" w:color="000000"/>
+                <w:left w:val="none" w:sz="0" w:space="0" w:color="000000"/>
+                <w:right w:val="none" w:sz="0" w:space="0" w:color="000000"/>
+              </w:pBdr>
+              <w:spacing w:after="100" w:before="100" w:line="240"/>
+              <w:ind w:left="100" w:right="100" w:firstLine="0" w:firstLineChars="0"/>
+            </w:pPr>
+            <w:r>
+              <w:rPr>
+                <w:rFonts w:ascii="Arial" w:hAnsi="Arial" w:eastAsia="Arial" w:cs="Arial"/>
+                <w:i w:val="false"/>
                 <w:b w:val="false"/>
                 <w:u w:val="none"/>
                 <w:sz w:val="22"/>
                 <w:szCs w:val="22"/>
                 <w:color w:val="000000"/>
               </w:rPr>
-              <w:t xml:space="preserve">C-index up to t-years (95% CI)</w:t>
+              <w:t xml:space="preserve">Brier</w:t>
             </w:r>
           </w:p>
         </w:tc>
@@ -1720,139 +3239,7 @@
                 <w:szCs w:val="22"/>
                 <w:color w:val="000000"/>
               </w:rPr>
-              <w:t xml:space="preserve">0.91 (0.9 to 0.92)</w:t>
-            </w:r>
-          </w:p>
-        </w:tc>
-        <w:tc>
-          <w:tcPr>
-            <w:tcBorders>
-              <w:bottom w:val="single" w:sz="12" w:space="0" w:color="666666"/>
-              <w:top w:val="none" w:sz="0" w:space="0" w:color="000000"/>
-              <w:left w:val="none" w:sz="0" w:space="0" w:color="000000"/>
-              <w:right w:val="none" w:sz="0" w:space="0" w:color="000000"/>
-            </w:tcBorders>
-            <w:shd w:val="clear" w:color="auto" w:fill="FFFFFF"/>
-            <w:tcMar>
-              <w:top w:w="0" w:type="dxa"/>
-              <w:bottom w:w="0" w:type="dxa"/>
-              <w:left w:w="0" w:type="dxa"/>
-              <w:right w:w="0" w:type="dxa"/>
-            </w:tcMar>
-            <w:vAlign w:val="center"/>
-          </w:tcPr>
-          <w:p>
-            <w:pPr>
-              <w:pStyle w:val="Normal"/>
-              <w:jc w:val="left"/>
-              <w:pBdr>
-                <w:bottom w:val="none" w:sz="0" w:space="0" w:color="000000"/>
-                <w:top w:val="none" w:sz="0" w:space="0" w:color="000000"/>
-                <w:left w:val="none" w:sz="0" w:space="0" w:color="000000"/>
-                <w:right w:val="none" w:sz="0" w:space="0" w:color="000000"/>
-              </w:pBdr>
-              <w:spacing w:after="100" w:before="100" w:line="240"/>
-              <w:ind w:left="100" w:right="100" w:firstLine="0" w:firstLineChars="0"/>
-            </w:pPr>
-            <w:r>
-              <w:rPr>
-                <w:rFonts w:ascii="Arial" w:hAnsi="Arial" w:eastAsia="Arial" w:cs="Arial"/>
-                <w:i w:val="false"/>
-                <w:b w:val="false"/>
-                <w:u w:val="none"/>
-                <w:sz w:val="22"/>
-                <w:szCs w:val="22"/>
-                <w:color w:val="000000"/>
-              </w:rPr>
-              <w:t xml:space="preserve">0.89 (0.88 to 0.9)</w:t>
-            </w:r>
-          </w:p>
-        </w:tc>
-        <w:tc>
-          <w:tcPr>
-            <w:tcBorders>
-              <w:bottom w:val="single" w:sz="12" w:space="0" w:color="666666"/>
-              <w:top w:val="none" w:sz="0" w:space="0" w:color="000000"/>
-              <w:left w:val="none" w:sz="0" w:space="0" w:color="000000"/>
-              <w:right w:val="none" w:sz="0" w:space="0" w:color="000000"/>
-            </w:tcBorders>
-            <w:shd w:val="clear" w:color="auto" w:fill="FFFFFF"/>
-            <w:tcMar>
-              <w:top w:w="0" w:type="dxa"/>
-              <w:bottom w:w="0" w:type="dxa"/>
-              <w:left w:w="0" w:type="dxa"/>
-              <w:right w:w="0" w:type="dxa"/>
-            </w:tcMar>
-            <w:vAlign w:val="center"/>
-          </w:tcPr>
-          <w:p>
-            <w:pPr>
-              <w:pStyle w:val="Normal"/>
-              <w:jc w:val="left"/>
-              <w:pBdr>
-                <w:bottom w:val="none" w:sz="0" w:space="0" w:color="000000"/>
-                <w:top w:val="none" w:sz="0" w:space="0" w:color="000000"/>
-                <w:left w:val="none" w:sz="0" w:space="0" w:color="000000"/>
-                <w:right w:val="none" w:sz="0" w:space="0" w:color="000000"/>
-              </w:pBdr>
-              <w:spacing w:after="100" w:before="100" w:line="240"/>
-              <w:ind w:left="100" w:right="100" w:firstLine="0" w:firstLineChars="0"/>
-            </w:pPr>
-            <w:r>
-              <w:rPr>
-                <w:rFonts w:ascii="Arial" w:hAnsi="Arial" w:eastAsia="Arial" w:cs="Arial"/>
-                <w:i w:val="false"/>
-                <w:b w:val="false"/>
-                <w:u w:val="none"/>
-                <w:sz w:val="22"/>
-                <w:szCs w:val="22"/>
-                <w:color w:val="000000"/>
-              </w:rPr>
-              <w:t xml:space="preserve">0.83 (0.82 to 0.85)</w:t>
-            </w:r>
-          </w:p>
-        </w:tc>
-        <w:tc>
-          <w:tcPr>
-            <w:tcBorders>
-              <w:bottom w:val="single" w:sz="12" w:space="0" w:color="666666"/>
-              <w:top w:val="none" w:sz="0" w:space="0" w:color="000000"/>
-              <w:left w:val="none" w:sz="0" w:space="0" w:color="000000"/>
-              <w:right w:val="none" w:sz="0" w:space="0" w:color="000000"/>
-            </w:tcBorders>
-            <w:shd w:val="clear" w:color="auto" w:fill="FFFFFF"/>
-            <w:tcMar>
-              <w:top w:w="0" w:type="dxa"/>
-              <w:bottom w:w="0" w:type="dxa"/>
-              <w:left w:w="0" w:type="dxa"/>
-              <w:right w:w="0" w:type="dxa"/>
-            </w:tcMar>
-            <w:vAlign w:val="center"/>
-          </w:tcPr>
-          <w:p>
-            <w:pPr>
-              <w:pStyle w:val="Normal"/>
-              <w:jc w:val="left"/>
-              <w:pBdr>
-                <w:bottom w:val="none" w:sz="0" w:space="0" w:color="000000"/>
-                <w:top w:val="none" w:sz="0" w:space="0" w:color="000000"/>
-                <w:left w:val="none" w:sz="0" w:space="0" w:color="000000"/>
-                <w:right w:val="none" w:sz="0" w:space="0" w:color="000000"/>
-              </w:pBdr>
-              <w:spacing w:after="100" w:before="100" w:line="240"/>
-              <w:ind w:left="100" w:right="100" w:firstLine="0" w:firstLineChars="0"/>
-            </w:pPr>
-            <w:r>
-              <w:rPr>
-                <w:rFonts w:ascii="Arial" w:hAnsi="Arial" w:eastAsia="Arial" w:cs="Arial"/>
-                <w:i w:val="false"/>
-                <w:b w:val="false"/>
-                <w:u w:val="none"/>
-                <w:sz w:val="22"/>
-                <w:szCs w:val="22"/>
-                <w:color w:val="000000"/>
-              </w:rPr>
-              <w:t xml:space="preserve">0.82 (0.8 to 0.84)</w:t>
+              <w:t xml:space="preserve">0.04 (0.03 to 0.04)</w:t>
             </w:r>
           </w:p>
         </w:tc>

</xml_diff>